<commit_message>
v5 fem et page assemblage
</commit_message>
<xml_diff>
--- a/src/cctr_template.docx
+++ b/src/cctr_template.docx
@@ -4,27 +4,56 @@
   <w:body>
     <w:p>
       <w:pPr>
-        <w:pStyle w:val="674"/>
+        <w:pStyle w:val="676"/>
         <w:jc w:val="center"/>
         <w:rPr>
+          <w:b/>
+          <w:sz w:val="44"/>
           <w:highlight w:val="none"/>
         </w:rPr>
       </w:pPr>
       <w:r>
+        <w:rPr>
+          <w:b/>
+          <w:sz w:val="44"/>
+        </w:rPr>
         <w:t xml:space="preserve">Rapport de dimensionnement</w:t>
+      </w:r>
+      <w:r>
+        <w:rPr>
+          <w:b/>
+          <w:sz w:val="44"/>
+        </w:rPr>
       </w:r>
       <w:r/>
     </w:p>
     <w:p>
       <w:pPr>
-        <w:pStyle w:val="854"/>
+        <w:pStyle w:val="856"/>
         <w:numPr>
           <w:ilvl w:val="0"/>
           <w:numId w:val="1"/>
         </w:numPr>
+        <w:rPr>
+          <w:b/>
+          <w:color w:val="7F7F7F"/>
+          <w:sz w:val="28"/>
+        </w:rPr>
       </w:pPr>
       <w:r>
+        <w:rPr>
+          <w:b/>
+          <w:color w:val="7F7F7F" w:themeColor="text1" w:themeTint="80"/>
+          <w:sz w:val="28"/>
+        </w:rPr>
         <w:t xml:space="preserve">Description </w:t>
+      </w:r>
+      <w:r>
+        <w:rPr>
+          <w:b/>
+          <w:color w:val="7F7F7F" w:themeColor="text1" w:themeTint="80"/>
+          <w:sz w:val="28"/>
+        </w:rPr>
       </w:r>
       <w:r/>
     </w:p>
@@ -49,21 +78,484 @@
     </w:p>
     <w:p>
       <w:pPr>
-        <w:pStyle w:val="854"/>
+        <w:jc w:val="center"/>
+        <w:rPr>
+          <w:highlight w:val="none"/>
+        </w:rPr>
+      </w:pPr>
+      <w:r>
+        <w:rPr>
+          <w:highlight w:val="none"/>
+        </w:rPr>
+        <w:t xml:space="preserve">{{ Image.load }}</w:t>
+      </w:r>
+      <w:r>
+        <w:rPr>
+          <w:highlight w:val="none"/>
+        </w:rPr>
+      </w:r>
+      <w:r/>
+    </w:p>
+    <w:p>
+      <w:pPr>
+        <w:jc w:val="center"/>
+        <w:rPr>
+          <w:b/>
+          <w:highlight w:val="none"/>
+        </w:rPr>
+      </w:pPr>
+      <w:r>
+        <w:rPr>
+          <w:b/>
+          <w:highlight w:val="none"/>
+        </w:rPr>
+        <w:t xml:space="preserve">Figure 1 : Maillage avec les chargements</w:t>
+      </w:r>
+      <w:r>
+        <w:rPr>
+          <w:b/>
+        </w:rPr>
+      </w:r>
+      <w:r/>
+    </w:p>
+    <w:tbl>
+      <w:tblPr>
+        <w:tblStyle w:val="708"/>
+        <w:tblW w:w="0" w:type="auto"/>
+        <w:tblInd w:w="0" w:type="dxa"/>
+        <w:tblBorders>
+          <w:top w:val="none" w:color="000000" w:sz="4" w:space="0"/>
+          <w:left w:val="none" w:color="000000" w:sz="4" w:space="0"/>
+          <w:bottom w:val="none" w:color="000000" w:sz="4" w:space="0"/>
+          <w:right w:val="none" w:color="000000" w:sz="4" w:space="0"/>
+          <w:insideH w:val="none" w:color="000000" w:sz="4" w:space="0"/>
+          <w:insideV w:val="none" w:color="000000" w:sz="4" w:space="0"/>
+        </w:tblBorders>
+        <w:tblLayout w:type="fixed"/>
+        <w:tblLook w:val="04A0" w:firstRow="1" w:lastRow="0" w:firstColumn="1" w:lastColumn="0" w:noHBand="0" w:noVBand="1"/>
+      </w:tblPr>
+      <w:tblGrid>
+        <w:gridCol w:w="1752"/>
+        <w:gridCol w:w="3402"/>
+        <w:gridCol w:w="4203"/>
+      </w:tblGrid>
+      <w:tr>
+        <w:trPr/>
+        <w:tc>
+          <w:tcPr>
+            <w:shd w:val="clear" w:color="ed7d31" w:themeColor="accent2" w:fill="ed7d31" w:themeFill="accent2"/>
+            <w:tcBorders>
+              <w:top w:val="single" w:color="000000" w:sz="8" w:space="0"/>
+              <w:left w:val="single" w:color="000000" w:sz="8" w:space="0"/>
+              <w:bottom w:val="single" w:color="000000" w:sz="8" w:space="0"/>
+              <w:right w:val="single" w:color="000000" w:sz="8" w:space="0"/>
+            </w:tcBorders>
+            <w:tcMar>
+              <w:left w:w="108" w:type="dxa"/>
+              <w:top w:w="0" w:type="dxa"/>
+              <w:right w:w="108" w:type="dxa"/>
+              <w:bottom w:w="0" w:type="dxa"/>
+            </w:tcMar>
+            <w:tcW w:w="1752" w:type="dxa"/>
+            <w:vAlign w:val="top"/>
+            <w:vMerge w:val="restart"/>
+            <w:textDirection w:val="lrTb"/>
+            <w:noWrap w:val="false"/>
+          </w:tcPr>
+          <w:p>
+            <w:pPr>
+              <w:ind w:left="0" w:right="0" w:firstLine="0"/>
+              <w:spacing w:before="0" w:after="0"/>
+              <w:shd w:val="clear" w:color="auto" w:fill="auto"/>
+              <w:rPr>
+                <w:rFonts w:ascii="Arial" w:hAnsi="Arial" w:cs="Arial" w:eastAsia="Arial"/>
+                <w:color w:val="000000"/>
+              </w:rPr>
+              <w:pBdr>
+                <w:top w:val="none" w:color="000000" w:sz="4" w:space="0"/>
+                <w:left w:val="none" w:color="000000" w:sz="4" w:space="0"/>
+                <w:bottom w:val="none" w:color="000000" w:sz="4" w:space="0"/>
+                <w:right w:val="none" w:color="000000" w:sz="4" w:space="0"/>
+              </w:pBdr>
+            </w:pPr>
+            <w:r>
+              <w:rPr>
+                <w:rFonts w:ascii="Arial" w:hAnsi="Arial" w:cs="Arial" w:eastAsia="Arial"/>
+                <w:color w:val="000000"/>
+                <w:sz w:val="22"/>
+              </w:rPr>
+              <w:t xml:space="preserve">node</w:t>
+            </w:r>
+            <w:r>
+              <w:rPr>
+                <w:rFonts w:ascii="Arial" w:hAnsi="Arial" w:cs="Arial" w:eastAsia="Arial"/>
+                <w:color w:val="000000"/>
+                <w:sz w:val="22"/>
+              </w:rPr>
+            </w:r>
+            <w:r/>
+          </w:p>
+        </w:tc>
+        <w:tc>
+          <w:tcPr>
+            <w:shd w:val="clear" w:color="ed7d31" w:themeColor="accent2" w:fill="ed7d31" w:themeFill="accent2"/>
+            <w:tcBorders>
+              <w:top w:val="single" w:color="000000" w:sz="8" w:space="0"/>
+              <w:left w:val="single" w:color="000000" w:sz="8" w:space="0"/>
+              <w:bottom w:val="single" w:color="000000" w:sz="8" w:space="0"/>
+              <w:right w:val="single" w:color="000000" w:sz="8" w:space="0"/>
+            </w:tcBorders>
+            <w:tcMar>
+              <w:left w:w="108" w:type="dxa"/>
+              <w:top w:w="0" w:type="dxa"/>
+              <w:right w:w="108" w:type="dxa"/>
+              <w:bottom w:w="0" w:type="dxa"/>
+            </w:tcMar>
+            <w:tcW w:w="3402" w:type="dxa"/>
+            <w:vAlign w:val="top"/>
+            <w:vMerge w:val="restart"/>
+            <w:textDirection w:val="lrTb"/>
+            <w:noWrap w:val="false"/>
+          </w:tcPr>
+          <w:p>
+            <w:pPr>
+              <w:ind w:left="0" w:right="0" w:firstLine="0"/>
+              <w:spacing w:before="0" w:after="0"/>
+              <w:shd w:val="clear" w:color="auto" w:fill="auto"/>
+              <w:rPr>
+                <w:rFonts w:ascii="Arial" w:hAnsi="Arial" w:cs="Arial" w:eastAsia="Arial"/>
+                <w:color w:val="000000"/>
+              </w:rPr>
+              <w:pBdr>
+                <w:top w:val="none" w:color="000000" w:sz="4" w:space="0"/>
+                <w:left w:val="none" w:color="000000" w:sz="4" w:space="0"/>
+                <w:bottom w:val="none" w:color="000000" w:sz="4" w:space="0"/>
+                <w:right w:val="none" w:color="000000" w:sz="4" w:space="0"/>
+              </w:pBdr>
+            </w:pPr>
+            <w:r>
+              <w:rPr>
+                <w:rFonts w:ascii="Arial" w:hAnsi="Arial" w:cs="Arial" w:eastAsia="Arial"/>
+                <w:color w:val="000000"/>
+                <w:sz w:val="22"/>
+              </w:rPr>
+              <w:t xml:space="preserve">X</w:t>
+            </w:r>
+            <w:r>
+              <w:rPr>
+                <w:rFonts w:ascii="Arial" w:hAnsi="Arial" w:cs="Arial" w:eastAsia="Arial"/>
+                <w:color w:val="000000"/>
+                <w:sz w:val="22"/>
+              </w:rPr>
+            </w:r>
+            <w:r/>
+          </w:p>
+        </w:tc>
+        <w:tc>
+          <w:tcPr>
+            <w:shd w:val="clear" w:color="ed7d31" w:themeColor="accent2" w:fill="ed7d31" w:themeFill="accent2"/>
+            <w:tcBorders>
+              <w:top w:val="single" w:color="000000" w:sz="8" w:space="0"/>
+              <w:left w:val="single" w:color="000000" w:sz="8" w:space="0"/>
+              <w:bottom w:val="single" w:color="000000" w:sz="8" w:space="0"/>
+              <w:right w:val="single" w:color="000000" w:sz="8" w:space="0"/>
+            </w:tcBorders>
+            <w:tcMar>
+              <w:left w:w="108" w:type="dxa"/>
+              <w:top w:w="0" w:type="dxa"/>
+              <w:right w:w="108" w:type="dxa"/>
+              <w:bottom w:w="0" w:type="dxa"/>
+            </w:tcMar>
+            <w:tcW w:w="4203" w:type="dxa"/>
+            <w:vAlign w:val="top"/>
+            <w:vMerge w:val="restart"/>
+            <w:textDirection w:val="lrTb"/>
+            <w:noWrap w:val="false"/>
+          </w:tcPr>
+          <w:p>
+            <w:pPr>
+              <w:ind w:left="0" w:right="0" w:firstLine="0"/>
+              <w:spacing w:before="0" w:after="0"/>
+              <w:shd w:val="clear" w:color="auto" w:fill="auto"/>
+              <w:rPr>
+                <w:rFonts w:ascii="Arial" w:hAnsi="Arial" w:cs="Arial" w:eastAsia="Arial"/>
+                <w:color w:val="000000"/>
+              </w:rPr>
+              <w:pBdr>
+                <w:top w:val="none" w:color="000000" w:sz="4" w:space="0"/>
+                <w:left w:val="none" w:color="000000" w:sz="4" w:space="0"/>
+                <w:bottom w:val="none" w:color="000000" w:sz="4" w:space="0"/>
+                <w:right w:val="none" w:color="000000" w:sz="4" w:space="0"/>
+              </w:pBdr>
+            </w:pPr>
+            <w:r>
+              <w:rPr>
+                <w:rFonts w:ascii="Arial" w:hAnsi="Arial" w:cs="Arial" w:eastAsia="Arial"/>
+                <w:color w:val="000000"/>
+                <w:sz w:val="22"/>
+              </w:rPr>
+              <w:t xml:space="preserve">Y</w:t>
+            </w:r>
+            <w:r>
+              <w:rPr>
+                <w:rFonts w:ascii="Arial" w:hAnsi="Arial" w:cs="Arial" w:eastAsia="Arial"/>
+                <w:color w:val="000000"/>
+                <w:sz w:val="22"/>
+              </w:rPr>
+            </w:r>
+            <w:r/>
+          </w:p>
+        </w:tc>
+      </w:tr>
+      <w:tr>
+        <w:trPr/>
+        <w:tc>
+          <w:tcPr>
+            <w:gridSpan w:val="3"/>
+            <w:tcBorders>
+              <w:top w:val="single" w:color="000000" w:sz="8" w:space="0"/>
+              <w:left w:val="single" w:color="000000" w:sz="8" w:space="0"/>
+              <w:bottom w:val="single" w:color="000000" w:sz="8" w:space="0"/>
+              <w:right w:val="single" w:color="000000" w:sz="8" w:space="0"/>
+            </w:tcBorders>
+            <w:tcMar>
+              <w:left w:w="108" w:type="dxa"/>
+              <w:top w:w="0" w:type="dxa"/>
+              <w:right w:w="108" w:type="dxa"/>
+              <w:bottom w:w="0" w:type="dxa"/>
+            </w:tcMar>
+            <w:tcW w:w="9356" w:type="dxa"/>
+            <w:vAlign w:val="top"/>
+            <w:textDirection w:val="lrTb"/>
+            <w:noWrap w:val="false"/>
+          </w:tcPr>
+          <w:p>
+            <w:pPr>
+              <w:ind w:left="0" w:right="0" w:firstLine="0"/>
+              <w:jc w:val="center"/>
+              <w:spacing w:before="0" w:after="0"/>
+              <w:pBdr>
+                <w:top w:val="none" w:color="000000" w:sz="4" w:space="0"/>
+                <w:left w:val="none" w:color="000000" w:sz="4" w:space="0"/>
+                <w:bottom w:val="none" w:color="000000" w:sz="4" w:space="0"/>
+                <w:right w:val="none" w:color="000000" w:sz="4" w:space="0"/>
+              </w:pBdr>
+            </w:pPr>
+            <w:r>
+              <w:rPr>
+                <w:rFonts w:ascii="Arial" w:hAnsi="Arial" w:cs="Arial" w:eastAsia="Arial"/>
+                <w:color w:val="000000"/>
+                <w:sz w:val="22"/>
+              </w:rPr>
+              <w:t xml:space="preserve">{%tr for item in res.node %}</w:t>
+            </w:r>
+            <w:r/>
+          </w:p>
+        </w:tc>
+      </w:tr>
+      <w:tr>
+        <w:trPr/>
+        <w:tc>
+          <w:tcPr>
+            <w:tcBorders>
+              <w:top w:val="none" w:color="000000" w:sz="4" w:space="0"/>
+              <w:left w:val="single" w:color="000000" w:sz="8" w:space="0"/>
+              <w:bottom w:val="single" w:color="000000" w:sz="8" w:space="0"/>
+              <w:right w:val="single" w:color="000000" w:sz="8" w:space="0"/>
+            </w:tcBorders>
+            <w:tcMar>
+              <w:left w:w="108" w:type="dxa"/>
+              <w:top w:w="0" w:type="dxa"/>
+              <w:right w:w="108" w:type="dxa"/>
+              <w:bottom w:w="0" w:type="dxa"/>
+            </w:tcMar>
+            <w:tcW w:w="1752" w:type="dxa"/>
+            <w:vAlign w:val="top"/>
+            <w:textDirection w:val="lrTb"/>
+            <w:noWrap w:val="false"/>
+          </w:tcPr>
+          <w:p>
+            <w:pPr>
+              <w:ind w:left="0" w:right="0" w:firstLine="0"/>
+              <w:jc w:val="center"/>
+              <w:spacing w:before="0" w:after="0"/>
+              <w:pBdr>
+                <w:top w:val="none" w:color="000000" w:sz="4" w:space="0"/>
+                <w:left w:val="none" w:color="000000" w:sz="4" w:space="0"/>
+                <w:bottom w:val="none" w:color="000000" w:sz="4" w:space="0"/>
+                <w:right w:val="none" w:color="000000" w:sz="4" w:space="0"/>
+              </w:pBdr>
+            </w:pPr>
+            <w:r>
+              <w:rPr>
+                <w:rFonts w:ascii="Arial" w:hAnsi="Arial" w:cs="Arial" w:eastAsia="Arial"/>
+                <w:color w:val="000000"/>
+                <w:sz w:val="22"/>
+              </w:rPr>
+              <w:t xml:space="preserve">{{ item.node }}</w:t>
+            </w:r>
+            <w:r/>
+          </w:p>
+        </w:tc>
+        <w:tc>
+          <w:tcPr>
+            <w:tcBorders>
+              <w:top w:val="none" w:color="000000" w:sz="4" w:space="0"/>
+              <w:left w:val="none" w:color="000000" w:sz="4" w:space="0"/>
+              <w:bottom w:val="single" w:color="000000" w:sz="8" w:space="0"/>
+              <w:right w:val="single" w:color="000000" w:sz="8" w:space="0"/>
+            </w:tcBorders>
+            <w:tcMar>
+              <w:left w:w="108" w:type="dxa"/>
+              <w:top w:w="0" w:type="dxa"/>
+              <w:right w:w="108" w:type="dxa"/>
+              <w:bottom w:w="0" w:type="dxa"/>
+            </w:tcMar>
+            <w:tcW w:w="3402" w:type="dxa"/>
+            <w:vAlign w:val="top"/>
+            <w:textDirection w:val="lrTb"/>
+            <w:noWrap w:val="false"/>
+          </w:tcPr>
+          <w:p>
+            <w:pPr>
+              <w:ind w:left="0" w:right="0" w:firstLine="0"/>
+              <w:jc w:val="center"/>
+              <w:spacing w:before="0" w:after="0"/>
+              <w:pBdr>
+                <w:top w:val="none" w:color="000000" w:sz="4" w:space="0"/>
+                <w:left w:val="none" w:color="000000" w:sz="4" w:space="0"/>
+                <w:bottom w:val="none" w:color="000000" w:sz="4" w:space="0"/>
+                <w:right w:val="none" w:color="000000" w:sz="4" w:space="0"/>
+              </w:pBdr>
+            </w:pPr>
+            <w:r>
+              <w:rPr>
+                <w:rFonts w:ascii="Arial" w:hAnsi="Arial" w:cs="Arial" w:eastAsia="Arial"/>
+                <w:color w:val="000000"/>
+                <w:sz w:val="22"/>
+              </w:rPr>
+              <w:t xml:space="preserve">{{ item.X }}</w:t>
+            </w:r>
+            <w:r/>
+          </w:p>
+        </w:tc>
+        <w:tc>
+          <w:tcPr>
+            <w:tcBorders>
+              <w:top w:val="none" w:color="000000" w:sz="4" w:space="0"/>
+              <w:left w:val="none" w:color="000000" w:sz="4" w:space="0"/>
+              <w:bottom w:val="single" w:color="000000" w:sz="8" w:space="0"/>
+              <w:right w:val="single" w:color="000000" w:sz="8" w:space="0"/>
+            </w:tcBorders>
+            <w:tcMar>
+              <w:left w:w="108" w:type="dxa"/>
+              <w:top w:w="0" w:type="dxa"/>
+              <w:right w:w="108" w:type="dxa"/>
+              <w:bottom w:w="0" w:type="dxa"/>
+            </w:tcMar>
+            <w:tcW w:w="4203" w:type="dxa"/>
+            <w:vAlign w:val="top"/>
+            <w:textDirection w:val="lrTb"/>
+            <w:noWrap w:val="false"/>
+          </w:tcPr>
+          <w:p>
+            <w:pPr>
+              <w:ind w:left="0" w:right="0" w:firstLine="0"/>
+              <w:jc w:val="center"/>
+              <w:spacing w:before="0" w:after="0"/>
+              <w:pBdr>
+                <w:top w:val="none" w:color="000000" w:sz="4" w:space="0"/>
+                <w:left w:val="none" w:color="000000" w:sz="4" w:space="0"/>
+                <w:bottom w:val="none" w:color="000000" w:sz="4" w:space="0"/>
+                <w:right w:val="none" w:color="000000" w:sz="4" w:space="0"/>
+              </w:pBdr>
+            </w:pPr>
+            <w:r>
+              <w:rPr>
+                <w:rFonts w:ascii="Arial" w:hAnsi="Arial" w:cs="Arial" w:eastAsia="Arial"/>
+                <w:color w:val="000000"/>
+                <w:sz w:val="22"/>
+              </w:rPr>
+              <w:t xml:space="preserve">{{ item.Y }}</w:t>
+            </w:r>
+            <w:r/>
+          </w:p>
+        </w:tc>
+      </w:tr>
+      <w:tr>
+        <w:trPr/>
+        <w:tc>
+          <w:tcPr>
+            <w:gridSpan w:val="3"/>
+            <w:tcBorders>
+              <w:top w:val="none" w:color="000000" w:sz="4" w:space="0"/>
+              <w:left w:val="single" w:color="000000" w:sz="8" w:space="0"/>
+              <w:bottom w:val="single" w:color="000000" w:sz="8" w:space="0"/>
+              <w:right w:val="single" w:color="000000" w:sz="8" w:space="0"/>
+            </w:tcBorders>
+            <w:tcMar>
+              <w:left w:w="108" w:type="dxa"/>
+              <w:top w:w="0" w:type="dxa"/>
+              <w:right w:w="108" w:type="dxa"/>
+              <w:bottom w:w="0" w:type="dxa"/>
+            </w:tcMar>
+            <w:tcW w:w="9356" w:type="dxa"/>
+            <w:vAlign w:val="top"/>
+            <w:textDirection w:val="lrTb"/>
+            <w:noWrap w:val="false"/>
+          </w:tcPr>
+          <w:p>
+            <w:pPr>
+              <w:ind w:left="0" w:right="0" w:firstLine="0"/>
+              <w:jc w:val="center"/>
+              <w:spacing w:before="0" w:after="0"/>
+              <w:pBdr>
+                <w:top w:val="none" w:color="000000" w:sz="4" w:space="0"/>
+                <w:left w:val="none" w:color="000000" w:sz="4" w:space="0"/>
+                <w:bottom w:val="none" w:color="000000" w:sz="4" w:space="0"/>
+                <w:right w:val="none" w:color="000000" w:sz="4" w:space="0"/>
+              </w:pBdr>
+            </w:pPr>
+            <w:r>
+              <w:rPr>
+                <w:rFonts w:ascii="Arial" w:hAnsi="Arial" w:cs="Arial" w:eastAsia="Arial"/>
+                <w:color w:val="000000"/>
+                <w:sz w:val="22"/>
+              </w:rPr>
+              <w:t xml:space="preserve">{%tr endfor %}</w:t>
+            </w:r>
+            <w:r/>
+          </w:p>
+        </w:tc>
+      </w:tr>
+    </w:tbl>
+    <w:p>
+      <w:r/>
+      <w:r/>
+    </w:p>
+    <w:p>
+      <w:pPr>
+        <w:pStyle w:val="856"/>
         <w:numPr>
           <w:ilvl w:val="0"/>
           <w:numId w:val="1"/>
         </w:numPr>
+        <w:rPr>
+          <w:sz w:val="28"/>
+        </w:rPr>
       </w:pPr>
       <w:r>
         <w:rPr>
+          <w:b/>
+          <w:color w:val="7F7F7F" w:themeColor="text1" w:themeTint="80"/>
+          <w:sz w:val="28"/>
           <w:highlight w:val="none"/>
         </w:rPr>
         <w:t xml:space="preserve">Résultats</w:t>
       </w:r>
       <w:r>
         <w:rPr>
-          <w:highlight w:val="none"/>
+          <w:sz w:val="28"/>
         </w:rPr>
       </w:r>
       <w:r/>
@@ -86,6 +578,133 @@
         </w:rPr>
         <w:t xml:space="preserve"> MPa dans l’entrait.</w:t>
       </w:r>
+      <w:r>
+        <w:rPr>
+          <w:highlight w:val="none"/>
+        </w:rPr>
+      </w:r>
+      <w:r/>
+    </w:p>
+    <w:p>
+      <w:pPr>
+        <w:jc w:val="center"/>
+        <w:rPr>
+          <w:highlight w:val="none"/>
+        </w:rPr>
+      </w:pPr>
+      <w:r>
+        <w:rPr>
+          <w:highlight w:val="none"/>
+        </w:rPr>
+        <w:t xml:space="preserve">{{ Image.res_x }}</w:t>
+      </w:r>
+      <w:r/>
+    </w:p>
+    <w:p>
+      <w:pPr>
+        <w:jc w:val="center"/>
+        <w:rPr>
+          <w:b/>
+          <w:highlight w:val="none"/>
+        </w:rPr>
+      </w:pPr>
+      <w:r>
+        <w:rPr>
+          <w:b/>
+          <w:highlight w:val="none"/>
+        </w:rPr>
+        <w:t xml:space="preserve">Figure 2 : Déplacement en x</w:t>
+      </w:r>
+      <w:r>
+        <w:rPr>
+          <w:b/>
+          <w:highlight w:val="none"/>
+        </w:rPr>
+      </w:r>
+      <w:r/>
+    </w:p>
+    <w:p>
+      <w:pPr>
+        <w:jc w:val="center"/>
+        <w:rPr>
+          <w:highlight w:val="none"/>
+        </w:rPr>
+      </w:pPr>
+      <w:r>
+        <w:rPr>
+          <w:highlight w:val="none"/>
+        </w:rPr>
+        <w:t xml:space="preserve">{{ Image.res_y }}</w:t>
+      </w:r>
+      <w:r>
+        <w:rPr>
+          <w:highlight w:val="none"/>
+        </w:rPr>
+      </w:r>
+      <w:r/>
+    </w:p>
+    <w:p>
+      <w:pPr>
+        <w:jc w:val="center"/>
+        <w:rPr>
+          <w:highlight w:val="none"/>
+        </w:rPr>
+      </w:pPr>
+      <w:r>
+        <w:rPr>
+          <w:b/>
+          <w:highlight w:val="none"/>
+        </w:rPr>
+        <w:t xml:space="preserve">Figure 3 : Déplacement eny</w:t>
+      </w:r>
+      <w:r>
+        <w:rPr>
+          <w:b/>
+          <w:highlight w:val="none"/>
+        </w:rPr>
+      </w:r>
+      <w:r/>
+    </w:p>
+    <w:p>
+      <w:pPr>
+        <w:jc w:val="center"/>
+        <w:rPr>
+          <w:highlight w:val="none"/>
+        </w:rPr>
+      </w:pPr>
+      <w:r>
+        <w:rPr>
+          <w:highlight w:val="none"/>
+        </w:rPr>
+        <w:t xml:space="preserve">{{ Image.res_sum }}</w:t>
+      </w:r>
+      <w:r>
+        <w:rPr>
+          <w:highlight w:val="none"/>
+        </w:rPr>
+      </w:r>
+      <w:r/>
+    </w:p>
+    <w:p>
+      <w:pPr>
+        <w:jc w:val="center"/>
+        <w:rPr>
+          <w:highlight w:val="none"/>
+        </w:rPr>
+      </w:pPr>
+      <w:r>
+        <w:rPr>
+          <w:b/>
+          <w:highlight w:val="none"/>
+        </w:rPr>
+        <w:t xml:space="preserve">Figure 4 : Déplacement en sum</w:t>
+      </w:r>
+      <w:r>
+        <w:rPr>
+          <w:b/>
+          <w:highlight w:val="none"/>
+        </w:rPr>
+      </w:r>
       <w:r/>
     </w:p>
     <w:p>
@@ -98,26 +717,536 @@
         <w:rPr>
           <w:highlight w:val="none"/>
         </w:rPr>
-        <w:t xml:space="preserve">{{ Image }}</w:t>
+        <w:t xml:space="preserve">Les déplacements aux nœuds de la ferme sont indiqués dans le tableau ci-dessous : </w:t>
       </w:r>
       <w:r>
         <w:rPr>
           <w:highlight w:val="none"/>
         </w:rPr>
       </w:r>
+      <w:r/>
     </w:p>
+    <w:tbl>
+      <w:tblPr>
+        <w:tblStyle w:val="708"/>
+        <w:tblW w:w="0" w:type="auto"/>
+        <w:tblInd w:w="0" w:type="dxa"/>
+        <w:tblBorders>
+          <w:top w:val="none" w:color="000000" w:sz="4" w:space="0"/>
+          <w:left w:val="none" w:color="000000" w:sz="4" w:space="0"/>
+          <w:bottom w:val="none" w:color="000000" w:sz="4" w:space="0"/>
+          <w:right w:val="none" w:color="000000" w:sz="4" w:space="0"/>
+          <w:insideH w:val="none" w:color="000000" w:sz="4" w:space="0"/>
+          <w:insideV w:val="none" w:color="000000" w:sz="4" w:space="0"/>
+        </w:tblBorders>
+        <w:tblLayout w:type="fixed"/>
+        <w:tblLook w:val="04A0" w:firstRow="1" w:lastRow="0" w:firstColumn="1" w:lastColumn="0" w:noHBand="0" w:noVBand="1"/>
+      </w:tblPr>
+      <w:tblGrid>
+        <w:gridCol w:w="1752"/>
+        <w:gridCol w:w="2409"/>
+        <w:gridCol w:w="2391"/>
+        <w:gridCol w:w="19"/>
+        <w:gridCol w:w="2785"/>
+      </w:tblGrid>
+      <w:tr>
+        <w:trPr/>
+        <w:tc>
+          <w:tcPr>
+            <w:shd w:val="clear" w:color="ed7d31" w:themeColor="accent2" w:fill="ed7d31" w:themeFill="accent2"/>
+            <w:tcBorders>
+              <w:top w:val="single" w:color="000000" w:sz="8" w:space="0"/>
+              <w:left w:val="single" w:color="000000" w:sz="8" w:space="0"/>
+              <w:bottom w:val="single" w:color="000000" w:sz="8" w:space="0"/>
+              <w:right w:val="single" w:color="000000" w:sz="8" w:space="0"/>
+            </w:tcBorders>
+            <w:tcMar>
+              <w:left w:w="108" w:type="dxa"/>
+              <w:top w:w="0" w:type="dxa"/>
+              <w:right w:w="108" w:type="dxa"/>
+              <w:bottom w:w="0" w:type="dxa"/>
+            </w:tcMar>
+            <w:tcW w:w="1752" w:type="dxa"/>
+            <w:vAlign w:val="top"/>
+            <w:vMerge w:val="restart"/>
+            <w:textDirection w:val="lrTb"/>
+            <w:noWrap w:val="false"/>
+          </w:tcPr>
+          <w:p>
+            <w:pPr>
+              <w:ind w:left="0" w:right="0" w:firstLine="0"/>
+              <w:spacing w:before="0" w:after="0"/>
+              <w:rPr>
+                <w:rFonts w:ascii="Arial" w:hAnsi="Arial" w:cs="Arial" w:eastAsia="Arial"/>
+                <w:color w:val="000000"/>
+              </w:rPr>
+              <w:pBdr>
+                <w:top w:val="none" w:color="000000" w:sz="4" w:space="0"/>
+                <w:left w:val="none" w:color="000000" w:sz="4" w:space="0"/>
+                <w:bottom w:val="none" w:color="000000" w:sz="4" w:space="0"/>
+                <w:right w:val="none" w:color="000000" w:sz="4" w:space="0"/>
+              </w:pBdr>
+            </w:pPr>
+            <w:r>
+              <w:rPr>
+                <w:rFonts w:ascii="Arial" w:hAnsi="Arial" w:cs="Arial" w:eastAsia="Arial"/>
+                <w:color w:val="000000"/>
+                <w:sz w:val="22"/>
+              </w:rPr>
+              <w:t xml:space="preserve">node</w:t>
+            </w:r>
+            <w:r>
+              <w:rPr>
+                <w:rFonts w:ascii="Arial" w:hAnsi="Arial" w:cs="Arial" w:eastAsia="Arial"/>
+                <w:color w:val="000000"/>
+                <w:sz w:val="22"/>
+              </w:rPr>
+            </w:r>
+            <w:r/>
+          </w:p>
+        </w:tc>
+        <w:tc>
+          <w:tcPr>
+            <w:shd w:val="clear" w:color="ed7d31" w:themeColor="accent2" w:fill="ed7d31" w:themeFill="accent2"/>
+            <w:tcBorders>
+              <w:top w:val="single" w:color="000000" w:sz="8" w:space="0"/>
+              <w:left w:val="single" w:color="000000" w:sz="8" w:space="0"/>
+              <w:bottom w:val="single" w:color="000000" w:sz="8" w:space="0"/>
+              <w:right w:val="single" w:color="000000" w:sz="8" w:space="0"/>
+            </w:tcBorders>
+            <w:tcMar>
+              <w:left w:w="108" w:type="dxa"/>
+              <w:top w:w="0" w:type="dxa"/>
+              <w:right w:w="108" w:type="dxa"/>
+              <w:bottom w:w="0" w:type="dxa"/>
+            </w:tcMar>
+            <w:tcW w:w="2409" w:type="dxa"/>
+            <w:vAlign w:val="top"/>
+            <w:vMerge w:val="restart"/>
+            <w:textDirection w:val="lrTb"/>
+            <w:noWrap w:val="false"/>
+          </w:tcPr>
+          <w:p>
+            <w:pPr>
+              <w:ind w:left="0" w:right="0" w:firstLine="0"/>
+              <w:spacing w:before="0" w:after="0"/>
+              <w:rPr>
+                <w:rFonts w:ascii="Arial" w:hAnsi="Arial" w:cs="Arial" w:eastAsia="Arial"/>
+                <w:color w:val="000000"/>
+              </w:rPr>
+              <w:pBdr>
+                <w:top w:val="none" w:color="000000" w:sz="4" w:space="0"/>
+                <w:left w:val="none" w:color="000000" w:sz="4" w:space="0"/>
+                <w:bottom w:val="none" w:color="000000" w:sz="4" w:space="0"/>
+                <w:right w:val="none" w:color="000000" w:sz="4" w:space="0"/>
+              </w:pBdr>
+            </w:pPr>
+            <w:r>
+              <w:rPr>
+                <w:rFonts w:ascii="Arial" w:hAnsi="Arial" w:cs="Arial" w:eastAsia="Arial"/>
+                <w:color w:val="000000"/>
+                <w:sz w:val="22"/>
+              </w:rPr>
+              <w:t xml:space="preserve">Ux</w:t>
+            </w:r>
+            <w:r>
+              <w:rPr>
+                <w:rFonts w:ascii="Arial" w:hAnsi="Arial" w:cs="Arial" w:eastAsia="Arial"/>
+                <w:color w:val="000000"/>
+                <w:sz w:val="22"/>
+              </w:rPr>
+            </w:r>
+            <w:r/>
+          </w:p>
+        </w:tc>
+        <w:tc>
+          <w:tcPr>
+            <w:gridSpan w:val="2"/>
+            <w:shd w:val="clear" w:color="ed7d31" w:themeColor="accent2" w:fill="ed7d31" w:themeFill="accent2"/>
+            <w:tcBorders>
+              <w:top w:val="single" w:color="000000" w:sz="8" w:space="0"/>
+              <w:left w:val="single" w:color="000000" w:sz="8" w:space="0"/>
+              <w:bottom w:val="single" w:color="000000" w:sz="8" w:space="0"/>
+              <w:right w:val="single" w:color="000000" w:sz="8" w:space="0"/>
+            </w:tcBorders>
+            <w:tcMar>
+              <w:left w:w="108" w:type="dxa"/>
+              <w:top w:w="0" w:type="dxa"/>
+              <w:right w:w="108" w:type="dxa"/>
+              <w:bottom w:w="0" w:type="dxa"/>
+            </w:tcMar>
+            <w:tcW w:w="2410" w:type="dxa"/>
+            <w:vAlign w:val="top"/>
+            <w:vMerge w:val="restart"/>
+            <w:textDirection w:val="lrTb"/>
+            <w:noWrap w:val="false"/>
+          </w:tcPr>
+          <w:p>
+            <w:pPr>
+              <w:ind w:left="0" w:right="0" w:firstLine="0"/>
+              <w:spacing w:before="0" w:after="0"/>
+              <w:rPr>
+                <w:rFonts w:ascii="Arial" w:hAnsi="Arial" w:cs="Arial" w:eastAsia="Arial"/>
+                <w:color w:val="000000"/>
+                <w:sz w:val="22"/>
+              </w:rPr>
+              <w:pBdr>
+                <w:top w:val="none" w:color="000000" w:sz="4" w:space="0"/>
+                <w:left w:val="none" w:color="000000" w:sz="4" w:space="0"/>
+                <w:bottom w:val="none" w:color="000000" w:sz="4" w:space="0"/>
+                <w:right w:val="none" w:color="000000" w:sz="4" w:space="0"/>
+              </w:pBdr>
+            </w:pPr>
+            <w:r>
+              <w:rPr>
+                <w:rFonts w:ascii="Arial" w:hAnsi="Arial" w:cs="Arial" w:eastAsia="Arial"/>
+                <w:color w:val="000000"/>
+                <w:sz w:val="22"/>
+              </w:rPr>
+              <w:t xml:space="preserve">Uy</w:t>
+            </w:r>
+            <w:r>
+              <w:rPr>
+                <w:rFonts w:ascii="Arial" w:hAnsi="Arial" w:cs="Arial" w:eastAsia="Arial"/>
+                <w:color w:val="000000"/>
+                <w:sz w:val="22"/>
+              </w:rPr>
+            </w:r>
+            <w:r/>
+          </w:p>
+        </w:tc>
+        <w:tc>
+          <w:tcPr>
+            <w:shd w:val="clear" w:color="ed7d31" w:themeColor="accent2" w:fill="ed7d31" w:themeFill="accent2"/>
+            <w:tcBorders>
+              <w:top w:val="single" w:color="000000" w:sz="8" w:space="0"/>
+              <w:left w:val="single" w:color="000000" w:sz="8" w:space="0"/>
+              <w:bottom w:val="single" w:color="000000" w:sz="8" w:space="0"/>
+              <w:right w:val="single" w:color="000000" w:sz="8" w:space="0"/>
+            </w:tcBorders>
+            <w:tcMar>
+              <w:left w:w="108" w:type="dxa"/>
+              <w:top w:w="0" w:type="dxa"/>
+              <w:right w:w="108" w:type="dxa"/>
+              <w:bottom w:w="0" w:type="dxa"/>
+            </w:tcMar>
+            <w:tcW w:w="2785" w:type="dxa"/>
+            <w:vAlign w:val="top"/>
+            <w:vMerge w:val="restart"/>
+            <w:textDirection w:val="lrTb"/>
+            <w:noWrap w:val="false"/>
+          </w:tcPr>
+          <w:p>
+            <w:pPr>
+              <w:ind w:left="0" w:right="0" w:firstLine="0"/>
+              <w:spacing w:before="0" w:after="0"/>
+              <w:rPr>
+                <w:rFonts w:ascii="Arial" w:hAnsi="Arial" w:cs="Arial" w:eastAsia="Arial"/>
+                <w:color w:val="000000"/>
+              </w:rPr>
+              <w:pBdr>
+                <w:top w:val="none" w:color="000000" w:sz="4" w:space="0"/>
+                <w:left w:val="none" w:color="000000" w:sz="4" w:space="0"/>
+                <w:bottom w:val="none" w:color="000000" w:sz="4" w:space="0"/>
+                <w:right w:val="none" w:color="000000" w:sz="4" w:space="0"/>
+              </w:pBdr>
+            </w:pPr>
+            <w:r>
+              <w:rPr>
+                <w:rFonts w:ascii="Arial" w:hAnsi="Arial" w:cs="Arial" w:eastAsia="Arial"/>
+                <w:color w:val="000000"/>
+                <w:sz w:val="22"/>
+              </w:rPr>
+              <w:t xml:space="preserve">phi</w:t>
+            </w:r>
+            <w:r>
+              <w:rPr>
+                <w:rFonts w:ascii="Arial" w:hAnsi="Arial" w:cs="Arial" w:eastAsia="Arial"/>
+                <w:color w:val="000000"/>
+                <w:sz w:val="22"/>
+              </w:rPr>
+            </w:r>
+            <w:r/>
+          </w:p>
+        </w:tc>
+      </w:tr>
+      <w:tr>
+        <w:trPr/>
+        <w:tc>
+          <w:tcPr>
+            <w:gridSpan w:val="5"/>
+            <w:tcBorders>
+              <w:top w:val="single" w:color="000000" w:sz="8" w:space="0"/>
+              <w:left w:val="single" w:color="000000" w:sz="8" w:space="0"/>
+              <w:bottom w:val="single" w:color="000000" w:sz="8" w:space="0"/>
+              <w:right w:val="single" w:color="000000" w:sz="8" w:space="0"/>
+            </w:tcBorders>
+            <w:tcMar>
+              <w:left w:w="108" w:type="dxa"/>
+              <w:top w:w="0" w:type="dxa"/>
+              <w:right w:w="108" w:type="dxa"/>
+              <w:bottom w:w="0" w:type="dxa"/>
+            </w:tcMar>
+            <w:tcW w:w="9356" w:type="dxa"/>
+            <w:vAlign w:val="top"/>
+            <w:textDirection w:val="lrTb"/>
+            <w:noWrap w:val="false"/>
+          </w:tcPr>
+          <w:p>
+            <w:pPr>
+              <w:ind w:left="0" w:right="0" w:firstLine="0"/>
+              <w:jc w:val="center"/>
+              <w:spacing w:before="0" w:after="0"/>
+              <w:pBdr>
+                <w:top w:val="none" w:color="000000" w:sz="4" w:space="0"/>
+                <w:left w:val="none" w:color="000000" w:sz="4" w:space="0"/>
+                <w:bottom w:val="none" w:color="000000" w:sz="4" w:space="0"/>
+                <w:right w:val="none" w:color="000000" w:sz="4" w:space="0"/>
+              </w:pBdr>
+            </w:pPr>
+            <w:r>
+              <w:rPr>
+                <w:rFonts w:ascii="Arial" w:hAnsi="Arial" w:cs="Arial" w:eastAsia="Arial"/>
+                <w:color w:val="000000"/>
+                <w:sz w:val="22"/>
+              </w:rPr>
+              <w:t xml:space="preserve">{%tr for item in res.U %}</w:t>
+            </w:r>
+            <w:r/>
+          </w:p>
+        </w:tc>
+      </w:tr>
+      <w:tr>
+        <w:trPr/>
+        <w:tc>
+          <w:tcPr>
+            <w:tcBorders>
+              <w:top w:val="none" w:color="000000" w:sz="4" w:space="0"/>
+              <w:left w:val="single" w:color="000000" w:sz="8" w:space="0"/>
+              <w:bottom w:val="single" w:color="000000" w:sz="8" w:space="0"/>
+              <w:right w:val="single" w:color="000000" w:sz="8" w:space="0"/>
+            </w:tcBorders>
+            <w:tcMar>
+              <w:left w:w="108" w:type="dxa"/>
+              <w:top w:w="0" w:type="dxa"/>
+              <w:right w:w="108" w:type="dxa"/>
+              <w:bottom w:w="0" w:type="dxa"/>
+            </w:tcMar>
+            <w:tcW w:w="1752" w:type="dxa"/>
+            <w:vAlign w:val="top"/>
+            <w:textDirection w:val="lrTb"/>
+            <w:noWrap w:val="false"/>
+          </w:tcPr>
+          <w:p>
+            <w:pPr>
+              <w:ind w:left="0" w:right="0" w:firstLine="0"/>
+              <w:jc w:val="center"/>
+              <w:spacing w:before="0" w:after="0"/>
+              <w:pBdr>
+                <w:top w:val="none" w:color="000000" w:sz="4" w:space="0"/>
+                <w:left w:val="none" w:color="000000" w:sz="4" w:space="0"/>
+                <w:bottom w:val="none" w:color="000000" w:sz="4" w:space="0"/>
+                <w:right w:val="none" w:color="000000" w:sz="4" w:space="0"/>
+              </w:pBdr>
+            </w:pPr>
+            <w:r>
+              <w:rPr>
+                <w:rFonts w:ascii="Arial" w:hAnsi="Arial" w:cs="Arial" w:eastAsia="Arial"/>
+                <w:color w:val="000000"/>
+                <w:sz w:val="22"/>
+              </w:rPr>
+              <w:t xml:space="preserve">{{ item.node }}</w:t>
+            </w:r>
+            <w:r/>
+          </w:p>
+        </w:tc>
+        <w:tc>
+          <w:tcPr>
+            <w:tcBorders>
+              <w:top w:val="none" w:color="000000" w:sz="4" w:space="0"/>
+              <w:left w:val="none" w:color="000000" w:sz="4" w:space="0"/>
+              <w:bottom w:val="single" w:color="000000" w:sz="8" w:space="0"/>
+              <w:right w:val="single" w:color="000000" w:sz="8" w:space="0"/>
+            </w:tcBorders>
+            <w:tcMar>
+              <w:left w:w="108" w:type="dxa"/>
+              <w:top w:w="0" w:type="dxa"/>
+              <w:right w:w="108" w:type="dxa"/>
+              <w:bottom w:w="0" w:type="dxa"/>
+            </w:tcMar>
+            <w:tcW w:w="2409" w:type="dxa"/>
+            <w:vAlign w:val="top"/>
+            <w:textDirection w:val="lrTb"/>
+            <w:noWrap w:val="false"/>
+          </w:tcPr>
+          <w:p>
+            <w:pPr>
+              <w:ind w:left="0" w:right="0" w:firstLine="0"/>
+              <w:jc w:val="center"/>
+              <w:spacing w:before="0" w:after="0"/>
+              <w:pBdr>
+                <w:top w:val="none" w:color="000000" w:sz="4" w:space="0"/>
+                <w:left w:val="none" w:color="000000" w:sz="4" w:space="0"/>
+                <w:bottom w:val="none" w:color="000000" w:sz="4" w:space="0"/>
+                <w:right w:val="none" w:color="000000" w:sz="4" w:space="0"/>
+              </w:pBdr>
+            </w:pPr>
+            <w:r>
+              <w:rPr>
+                <w:rFonts w:ascii="Arial" w:hAnsi="Arial" w:cs="Arial" w:eastAsia="Arial"/>
+                <w:color w:val="000000"/>
+                <w:sz w:val="22"/>
+              </w:rPr>
+              <w:t xml:space="preserve">{{ item.Ux }}</w:t>
+            </w:r>
+            <w:r/>
+          </w:p>
+        </w:tc>
+        <w:tc>
+          <w:tcPr>
+            <w:tcBorders>
+              <w:top w:val="none" w:color="000000" w:sz="4" w:space="0"/>
+              <w:left w:val="none" w:color="000000" w:sz="4" w:space="0"/>
+              <w:bottom w:val="single" w:color="000000" w:sz="8" w:space="0"/>
+              <w:right w:val="single" w:color="000000" w:sz="8" w:space="0"/>
+            </w:tcBorders>
+            <w:tcMar>
+              <w:left w:w="108" w:type="dxa"/>
+              <w:top w:w="0" w:type="dxa"/>
+              <w:right w:w="108" w:type="dxa"/>
+              <w:bottom w:w="0" w:type="dxa"/>
+            </w:tcMar>
+            <w:tcW w:w="2391" w:type="dxa"/>
+            <w:vAlign w:val="top"/>
+            <w:textDirection w:val="lrTb"/>
+            <w:noWrap w:val="false"/>
+          </w:tcPr>
+          <w:p>
+            <w:pPr>
+              <w:ind w:left="0" w:right="0" w:firstLine="0"/>
+              <w:jc w:val="center"/>
+              <w:spacing w:before="0" w:after="0"/>
+              <w:pBdr>
+                <w:top w:val="none" w:color="000000" w:sz="4" w:space="0"/>
+                <w:left w:val="none" w:color="000000" w:sz="4" w:space="0"/>
+                <w:bottom w:val="none" w:color="000000" w:sz="4" w:space="0"/>
+                <w:right w:val="none" w:color="000000" w:sz="4" w:space="0"/>
+              </w:pBdr>
+            </w:pPr>
+            <w:r>
+              <w:rPr>
+                <w:rFonts w:ascii="Arial" w:hAnsi="Arial" w:cs="Arial" w:eastAsia="Arial"/>
+                <w:color w:val="000000"/>
+                <w:sz w:val="22"/>
+              </w:rPr>
+              <w:t xml:space="preserve">{{ item.Uy }}</w:t>
+            </w:r>
+            <w:r/>
+          </w:p>
+        </w:tc>
+        <w:tc>
+          <w:tcPr>
+            <w:gridSpan w:val="2"/>
+            <w:tcBorders>
+              <w:top w:val="none" w:color="000000" w:sz="4" w:space="0"/>
+              <w:left w:val="none" w:color="000000" w:sz="4" w:space="0"/>
+              <w:bottom w:val="single" w:color="000000" w:sz="8" w:space="0"/>
+              <w:right w:val="single" w:color="000000" w:sz="8" w:space="0"/>
+            </w:tcBorders>
+            <w:tcMar>
+              <w:left w:w="108" w:type="dxa"/>
+              <w:top w:w="0" w:type="dxa"/>
+              <w:right w:w="108" w:type="dxa"/>
+              <w:bottom w:w="0" w:type="dxa"/>
+            </w:tcMar>
+            <w:tcW w:w="2804" w:type="dxa"/>
+            <w:vAlign w:val="top"/>
+            <w:textDirection w:val="lrTb"/>
+            <w:noWrap w:val="false"/>
+          </w:tcPr>
+          <w:p>
+            <w:pPr>
+              <w:ind w:left="0" w:right="0" w:firstLine="0"/>
+              <w:jc w:val="center"/>
+              <w:spacing w:before="0" w:after="0"/>
+              <w:pBdr>
+                <w:top w:val="none" w:color="000000" w:sz="4" w:space="0"/>
+                <w:left w:val="none" w:color="000000" w:sz="4" w:space="0"/>
+                <w:bottom w:val="none" w:color="000000" w:sz="4" w:space="0"/>
+                <w:right w:val="none" w:color="000000" w:sz="4" w:space="0"/>
+              </w:pBdr>
+            </w:pPr>
+            <w:r>
+              <w:rPr>
+                <w:rFonts w:ascii="Arial" w:hAnsi="Arial" w:cs="Arial" w:eastAsia="Arial"/>
+                <w:color w:val="000000"/>
+                <w:sz w:val="22"/>
+              </w:rPr>
+              <w:t xml:space="preserve">{{ item.phi }}</w:t>
+            </w:r>
+            <w:r/>
+          </w:p>
+        </w:tc>
+      </w:tr>
+      <w:tr>
+        <w:trPr/>
+        <w:tc>
+          <w:tcPr>
+            <w:gridSpan w:val="5"/>
+            <w:tcBorders>
+              <w:top w:val="none" w:color="000000" w:sz="4" w:space="0"/>
+              <w:left w:val="single" w:color="000000" w:sz="8" w:space="0"/>
+              <w:bottom w:val="single" w:color="000000" w:sz="8" w:space="0"/>
+              <w:right w:val="single" w:color="000000" w:sz="8" w:space="0"/>
+            </w:tcBorders>
+            <w:tcMar>
+              <w:left w:w="108" w:type="dxa"/>
+              <w:top w:w="0" w:type="dxa"/>
+              <w:right w:w="108" w:type="dxa"/>
+              <w:bottom w:w="0" w:type="dxa"/>
+            </w:tcMar>
+            <w:tcW w:w="9356" w:type="dxa"/>
+            <w:vAlign w:val="top"/>
+            <w:textDirection w:val="lrTb"/>
+            <w:noWrap w:val="false"/>
+          </w:tcPr>
+          <w:p>
+            <w:pPr>
+              <w:ind w:left="0" w:right="0" w:firstLine="0"/>
+              <w:jc w:val="center"/>
+              <w:spacing w:before="0" w:after="0"/>
+              <w:pBdr>
+                <w:top w:val="none" w:color="000000" w:sz="4" w:space="0"/>
+                <w:left w:val="none" w:color="000000" w:sz="4" w:space="0"/>
+                <w:bottom w:val="none" w:color="000000" w:sz="4" w:space="0"/>
+                <w:right w:val="none" w:color="000000" w:sz="4" w:space="0"/>
+              </w:pBdr>
+            </w:pPr>
+            <w:r>
+              <w:rPr>
+                <w:rFonts w:ascii="Arial" w:hAnsi="Arial" w:cs="Arial" w:eastAsia="Arial"/>
+                <w:color w:val="000000"/>
+                <w:sz w:val="22"/>
+              </w:rPr>
+              <w:t xml:space="preserve">{%tr endfor %}</w:t>
+            </w:r>
+            <w:r/>
+          </w:p>
+        </w:tc>
+      </w:tr>
+    </w:tbl>
     <w:p>
       <w:r>
         <w:rPr>
           <w:highlight w:val="none"/>
         </w:rPr>
-        <w:t xml:space="preserve">Figure 1 : Vue de coupe de la charpente</w:t>
       </w:r>
       <w:r>
         <w:rPr>
           <w:highlight w:val="none"/>
         </w:rPr>
       </w:r>
+      <w:r/>
     </w:p>
     <w:sectPr>
       <w:headerReference w:type="default" r:id="rId9"/>
@@ -165,7 +1294,7 @@
 <w:ftr xmlns:wpc="http://schemas.microsoft.com/office/word/2010/wordprocessingCanvas" xmlns:mc="http://schemas.openxmlformats.org/markup-compatibility/2006" xmlns:o="urn:schemas-microsoft-com:office:office" xmlns:r="http://schemas.openxmlformats.org/officeDocument/2006/relationships" xmlns:m="http://schemas.openxmlformats.org/officeDocument/2006/math" xmlns:v="urn:schemas-microsoft-com:vml" xmlns:wp14="http://schemas.microsoft.com/office/word/2010/wordprocessingDrawing" xmlns:wp="http://schemas.openxmlformats.org/drawingml/2006/wordprocessingDrawing" xmlns:w10="urn:schemas-microsoft-com:office:word" xmlns:w="http://schemas.openxmlformats.org/wordprocessingml/2006/main" xmlns:w14="http://schemas.microsoft.com/office/word/2010/wordml" xmlns:w15="http://schemas.microsoft.com/office/word/2012/wordml" xmlns:wpg="http://schemas.microsoft.com/office/word/2010/wordprocessingGroup" xmlns:wpi="http://schemas.microsoft.com/office/word/2010/wordprocessingInk" xmlns:wne="http://schemas.microsoft.com/office/word/2006/wordml" xmlns:a="http://schemas.openxmlformats.org/drawingml/2006/main" xmlns:wps="http://schemas.microsoft.com/office/word/2010/wordprocessingShape" mc:Ignorable="w14 w15 wp14">
   <w:p>
     <w:pPr>
-      <w:pStyle w:val="702"/>
+      <w:pStyle w:val="704"/>
       <w:jc w:val="center"/>
     </w:pPr>
     <w:fldSimple w:instr="PAGE \* MERGEFORMAT">
@@ -178,7 +1307,7 @@
   </w:p>
   <w:p>
     <w:pPr>
-      <w:pStyle w:val="702"/>
+      <w:pStyle w:val="704"/>
     </w:pPr>
     <w:r>
       <w:t xml:space="preserve">Rapport de calcul</w:t>
@@ -219,7 +1348,7 @@
 <w:hdr xmlns:wpc="http://schemas.microsoft.com/office/word/2010/wordprocessingCanvas" xmlns:mc="http://schemas.openxmlformats.org/markup-compatibility/2006" xmlns:o="urn:schemas-microsoft-com:office:office" xmlns:r="http://schemas.openxmlformats.org/officeDocument/2006/relationships" xmlns:m="http://schemas.openxmlformats.org/officeDocument/2006/math" xmlns:v="urn:schemas-microsoft-com:vml" xmlns:wp14="http://schemas.microsoft.com/office/word/2010/wordprocessingDrawing" xmlns:wp="http://schemas.openxmlformats.org/drawingml/2006/wordprocessingDrawing" xmlns:w10="urn:schemas-microsoft-com:office:word" xmlns:w="http://schemas.openxmlformats.org/wordprocessingml/2006/main" xmlns:w14="http://schemas.microsoft.com/office/word/2010/wordml" xmlns:w15="http://schemas.microsoft.com/office/word/2012/wordml" xmlns:wpg="http://schemas.microsoft.com/office/word/2010/wordprocessingGroup" xmlns:wpi="http://schemas.microsoft.com/office/word/2010/wordprocessingInk" xmlns:wne="http://schemas.microsoft.com/office/word/2006/wordml" xmlns:a="http://schemas.openxmlformats.org/drawingml/2006/main" xmlns:wps="http://schemas.microsoft.com/office/word/2010/wordprocessingShape" mc:Ignorable="w14 w15 wp14">
   <w:p>
     <w:pPr>
-      <w:pStyle w:val="700"/>
+      <w:pStyle w:val="702"/>
     </w:pPr>
     <w:r>
       <w:rPr>
@@ -402,8 +1531,111 @@
       </w:pPr>
     </w:lvl>
   </w:abstractNum>
+  <w:abstractNum w:abstractNumId="1">
+    <w:multiLevelType w:val="hybridMultilevel"/>
+    <w:lvl w:ilvl="0">
+      <w:start w:val="1"/>
+      <w:numFmt w:val="decimal"/>
+      <w:isLgl w:val="false"/>
+      <w:suff w:val="tab"/>
+      <w:lvlText w:val="%1."/>
+      <w:lvlJc w:val="left"/>
+      <w:pPr/>
+    </w:lvl>
+    <w:lvl w:ilvl="1">
+      <w:start w:val="1"/>
+      <w:numFmt w:val="lowerLetter"/>
+      <w:isLgl w:val="false"/>
+      <w:suff w:val="tab"/>
+      <w:lvlText w:val="%2."/>
+      <w:lvlJc w:val="left"/>
+      <w:pPr>
+        <w:ind w:left="1440" w:hanging="360"/>
+      </w:pPr>
+    </w:lvl>
+    <w:lvl w:ilvl="2">
+      <w:start w:val="1"/>
+      <w:numFmt w:val="lowerRoman"/>
+      <w:isLgl w:val="false"/>
+      <w:suff w:val="tab"/>
+      <w:lvlText w:val="%3."/>
+      <w:lvlJc w:val="right"/>
+      <w:pPr>
+        <w:ind w:left="2160" w:hanging="180"/>
+      </w:pPr>
+    </w:lvl>
+    <w:lvl w:ilvl="3">
+      <w:start w:val="1"/>
+      <w:numFmt w:val="decimal"/>
+      <w:isLgl w:val="false"/>
+      <w:suff w:val="tab"/>
+      <w:lvlText w:val="%4."/>
+      <w:lvlJc w:val="left"/>
+      <w:pPr>
+        <w:ind w:left="2880" w:hanging="360"/>
+      </w:pPr>
+    </w:lvl>
+    <w:lvl w:ilvl="4">
+      <w:start w:val="1"/>
+      <w:numFmt w:val="lowerLetter"/>
+      <w:isLgl w:val="false"/>
+      <w:suff w:val="tab"/>
+      <w:lvlText w:val="%5."/>
+      <w:lvlJc w:val="left"/>
+      <w:pPr>
+        <w:ind w:left="3600" w:hanging="360"/>
+      </w:pPr>
+    </w:lvl>
+    <w:lvl w:ilvl="5">
+      <w:start w:val="1"/>
+      <w:numFmt w:val="lowerRoman"/>
+      <w:isLgl w:val="false"/>
+      <w:suff w:val="tab"/>
+      <w:lvlText w:val="%6."/>
+      <w:lvlJc w:val="right"/>
+      <w:pPr>
+        <w:ind w:left="4320" w:hanging="180"/>
+      </w:pPr>
+    </w:lvl>
+    <w:lvl w:ilvl="6">
+      <w:start w:val="1"/>
+      <w:numFmt w:val="decimal"/>
+      <w:isLgl w:val="false"/>
+      <w:suff w:val="tab"/>
+      <w:lvlText w:val="%7."/>
+      <w:lvlJc w:val="left"/>
+      <w:pPr>
+        <w:ind w:left="5040" w:hanging="360"/>
+      </w:pPr>
+    </w:lvl>
+    <w:lvl w:ilvl="7">
+      <w:start w:val="1"/>
+      <w:numFmt w:val="lowerLetter"/>
+      <w:isLgl w:val="false"/>
+      <w:suff w:val="tab"/>
+      <w:lvlText w:val="%8."/>
+      <w:lvlJc w:val="left"/>
+      <w:pPr>
+        <w:ind w:left="5760" w:hanging="360"/>
+      </w:pPr>
+    </w:lvl>
+    <w:lvl w:ilvl="8">
+      <w:start w:val="1"/>
+      <w:numFmt w:val="lowerRoman"/>
+      <w:isLgl w:val="false"/>
+      <w:suff w:val="tab"/>
+      <w:lvlText w:val="%9."/>
+      <w:lvlJc w:val="right"/>
+      <w:pPr>
+        <w:ind w:left="6480" w:hanging="180"/>
+      </w:pPr>
+    </w:lvl>
+  </w:abstractNum>
   <w:num w:numId="1">
     <w:abstractNumId w:val="0"/>
+  </w:num>
+  <w:num w:numId="2">
+    <w:abstractNumId w:val="1"/>
   </w:num>
 </w:numbering>
 </file>
@@ -564,11 +1796,11 @@
     <w:lsdException w:name="Bibliography" w:uiPriority="37"/>
     <w:lsdException w:name="TOC Heading" w:uiPriority="39" w:qFormat="1"/>
   </w:latentStyles>
-  <w:style w:type="paragraph" w:styleId="674">
+  <w:style w:type="paragraph" w:styleId="676">
     <w:name w:val="Heading 1"/>
-    <w:basedOn w:val="850"/>
-    <w:next w:val="850"/>
-    <w:link w:val="675"/>
+    <w:basedOn w:val="852"/>
+    <w:next w:val="852"/>
+    <w:link w:val="677"/>
     <w:uiPriority w:val="9"/>
     <w:qFormat/>
     <w:pPr>
@@ -583,9 +1815,9 @@
       <w:szCs w:val="40"/>
     </w:rPr>
   </w:style>
-  <w:style w:type="character" w:styleId="675">
+  <w:style w:type="character" w:styleId="677">
     <w:name w:val="Heading 1 Char"/>
-    <w:link w:val="674"/>
+    <w:link w:val="676"/>
     <w:uiPriority w:val="9"/>
     <w:rPr>
       <w:rFonts w:ascii="Arial" w:hAnsi="Arial" w:cs="Arial" w:eastAsia="Arial"/>
@@ -593,11 +1825,11 @@
       <w:szCs w:val="40"/>
     </w:rPr>
   </w:style>
-  <w:style w:type="paragraph" w:styleId="676">
+  <w:style w:type="paragraph" w:styleId="678">
     <w:name w:val="Heading 2"/>
-    <w:basedOn w:val="850"/>
-    <w:next w:val="850"/>
-    <w:link w:val="677"/>
+    <w:basedOn w:val="852"/>
+    <w:next w:val="852"/>
+    <w:link w:val="679"/>
     <w:uiPriority w:val="9"/>
     <w:unhideWhenUsed/>
     <w:qFormat/>
@@ -612,20 +1844,20 @@
       <w:sz w:val="34"/>
     </w:rPr>
   </w:style>
-  <w:style w:type="character" w:styleId="677">
+  <w:style w:type="character" w:styleId="679">
     <w:name w:val="Heading 2 Char"/>
-    <w:link w:val="676"/>
+    <w:link w:val="678"/>
     <w:uiPriority w:val="9"/>
     <w:rPr>
       <w:rFonts w:ascii="Arial" w:hAnsi="Arial" w:cs="Arial" w:eastAsia="Arial"/>
       <w:sz w:val="34"/>
     </w:rPr>
   </w:style>
-  <w:style w:type="paragraph" w:styleId="678">
+  <w:style w:type="paragraph" w:styleId="680">
     <w:name w:val="Heading 3"/>
-    <w:basedOn w:val="850"/>
-    <w:next w:val="850"/>
-    <w:link w:val="679"/>
+    <w:basedOn w:val="852"/>
+    <w:next w:val="852"/>
+    <w:link w:val="681"/>
     <w:uiPriority w:val="9"/>
     <w:unhideWhenUsed/>
     <w:qFormat/>
@@ -641,9 +1873,9 @@
       <w:szCs w:val="30"/>
     </w:rPr>
   </w:style>
-  <w:style w:type="character" w:styleId="679">
+  <w:style w:type="character" w:styleId="681">
     <w:name w:val="Heading 3 Char"/>
-    <w:link w:val="678"/>
+    <w:link w:val="680"/>
     <w:uiPriority w:val="9"/>
     <w:rPr>
       <w:rFonts w:ascii="Arial" w:hAnsi="Arial" w:cs="Arial" w:eastAsia="Arial"/>
@@ -651,11 +1883,11 @@
       <w:szCs w:val="30"/>
     </w:rPr>
   </w:style>
-  <w:style w:type="paragraph" w:styleId="680">
+  <w:style w:type="paragraph" w:styleId="682">
     <w:name w:val="Heading 4"/>
-    <w:basedOn w:val="850"/>
-    <w:next w:val="850"/>
-    <w:link w:val="681"/>
+    <w:basedOn w:val="852"/>
+    <w:next w:val="852"/>
+    <w:link w:val="683"/>
     <w:uiPriority w:val="9"/>
     <w:unhideWhenUsed/>
     <w:qFormat/>
@@ -673,9 +1905,9 @@
       <w:szCs w:val="26"/>
     </w:rPr>
   </w:style>
-  <w:style w:type="character" w:styleId="681">
+  <w:style w:type="character" w:styleId="683">
     <w:name w:val="Heading 4 Char"/>
-    <w:link w:val="680"/>
+    <w:link w:val="682"/>
     <w:uiPriority w:val="9"/>
     <w:rPr>
       <w:rFonts w:ascii="Arial" w:hAnsi="Arial" w:cs="Arial" w:eastAsia="Arial"/>
@@ -685,11 +1917,11 @@
       <w:szCs w:val="26"/>
     </w:rPr>
   </w:style>
-  <w:style w:type="paragraph" w:styleId="682">
+  <w:style w:type="paragraph" w:styleId="684">
     <w:name w:val="Heading 5"/>
-    <w:basedOn w:val="850"/>
-    <w:next w:val="850"/>
-    <w:link w:val="683"/>
+    <w:basedOn w:val="852"/>
+    <w:next w:val="852"/>
+    <w:link w:val="685"/>
     <w:uiPriority w:val="9"/>
     <w:unhideWhenUsed/>
     <w:qFormat/>
@@ -707,9 +1939,9 @@
       <w:szCs w:val="24"/>
     </w:rPr>
   </w:style>
-  <w:style w:type="character" w:styleId="683">
+  <w:style w:type="character" w:styleId="685">
     <w:name w:val="Heading 5 Char"/>
-    <w:link w:val="682"/>
+    <w:link w:val="684"/>
     <w:uiPriority w:val="9"/>
     <w:rPr>
       <w:rFonts w:ascii="Arial" w:hAnsi="Arial" w:cs="Arial" w:eastAsia="Arial"/>
@@ -719,11 +1951,11 @@
       <w:szCs w:val="24"/>
     </w:rPr>
   </w:style>
-  <w:style w:type="paragraph" w:styleId="684">
+  <w:style w:type="paragraph" w:styleId="686">
     <w:name w:val="Heading 6"/>
-    <w:basedOn w:val="850"/>
-    <w:next w:val="850"/>
-    <w:link w:val="685"/>
+    <w:basedOn w:val="852"/>
+    <w:next w:val="852"/>
+    <w:link w:val="687"/>
     <w:uiPriority w:val="9"/>
     <w:unhideWhenUsed/>
     <w:qFormat/>
@@ -741,9 +1973,9 @@
       <w:szCs w:val="22"/>
     </w:rPr>
   </w:style>
-  <w:style w:type="character" w:styleId="685">
+  <w:style w:type="character" w:styleId="687">
     <w:name w:val="Heading 6 Char"/>
-    <w:link w:val="684"/>
+    <w:link w:val="686"/>
     <w:uiPriority w:val="9"/>
     <w:rPr>
       <w:rFonts w:ascii="Arial" w:hAnsi="Arial" w:cs="Arial" w:eastAsia="Arial"/>
@@ -753,11 +1985,11 @@
       <w:szCs w:val="22"/>
     </w:rPr>
   </w:style>
-  <w:style w:type="paragraph" w:styleId="686">
+  <w:style w:type="paragraph" w:styleId="688">
     <w:name w:val="Heading 7"/>
-    <w:basedOn w:val="850"/>
-    <w:next w:val="850"/>
-    <w:link w:val="687"/>
+    <w:basedOn w:val="852"/>
+    <w:next w:val="852"/>
+    <w:link w:val="689"/>
     <w:uiPriority w:val="9"/>
     <w:unhideWhenUsed/>
     <w:qFormat/>
@@ -777,9 +2009,9 @@
       <w:szCs w:val="22"/>
     </w:rPr>
   </w:style>
-  <w:style w:type="character" w:styleId="687">
+  <w:style w:type="character" w:styleId="689">
     <w:name w:val="Heading 7 Char"/>
-    <w:link w:val="686"/>
+    <w:link w:val="688"/>
     <w:uiPriority w:val="9"/>
     <w:rPr>
       <w:rFonts w:ascii="Arial" w:hAnsi="Arial" w:cs="Arial" w:eastAsia="Arial"/>
@@ -791,11 +2023,11 @@
       <w:szCs w:val="22"/>
     </w:rPr>
   </w:style>
-  <w:style w:type="paragraph" w:styleId="688">
+  <w:style w:type="paragraph" w:styleId="690">
     <w:name w:val="Heading 8"/>
-    <w:basedOn w:val="850"/>
-    <w:next w:val="850"/>
-    <w:link w:val="689"/>
+    <w:basedOn w:val="852"/>
+    <w:next w:val="852"/>
+    <w:link w:val="691"/>
     <w:uiPriority w:val="9"/>
     <w:unhideWhenUsed/>
     <w:qFormat/>
@@ -813,9 +2045,9 @@
       <w:szCs w:val="22"/>
     </w:rPr>
   </w:style>
-  <w:style w:type="character" w:styleId="689">
+  <w:style w:type="character" w:styleId="691">
     <w:name w:val="Heading 8 Char"/>
-    <w:link w:val="688"/>
+    <w:link w:val="690"/>
     <w:uiPriority w:val="9"/>
     <w:rPr>
       <w:rFonts w:ascii="Arial" w:hAnsi="Arial" w:cs="Arial" w:eastAsia="Arial"/>
@@ -825,11 +2057,11 @@
       <w:szCs w:val="22"/>
     </w:rPr>
   </w:style>
-  <w:style w:type="paragraph" w:styleId="690">
+  <w:style w:type="paragraph" w:styleId="692">
     <w:name w:val="Heading 9"/>
-    <w:basedOn w:val="850"/>
-    <w:next w:val="850"/>
-    <w:link w:val="691"/>
+    <w:basedOn w:val="852"/>
+    <w:next w:val="852"/>
+    <w:link w:val="693"/>
     <w:uiPriority w:val="9"/>
     <w:unhideWhenUsed/>
     <w:qFormat/>
@@ -847,9 +2079,9 @@
       <w:szCs w:val="21"/>
     </w:rPr>
   </w:style>
-  <w:style w:type="character" w:styleId="691">
+  <w:style w:type="character" w:styleId="693">
     <w:name w:val="Heading 9 Char"/>
-    <w:link w:val="690"/>
+    <w:link w:val="692"/>
     <w:uiPriority w:val="9"/>
     <w:rPr>
       <w:rFonts w:ascii="Arial" w:hAnsi="Arial" w:cs="Arial" w:eastAsia="Arial"/>
@@ -859,11 +2091,11 @@
       <w:szCs w:val="21"/>
     </w:rPr>
   </w:style>
-  <w:style w:type="paragraph" w:styleId="692">
+  <w:style w:type="paragraph" w:styleId="694">
     <w:name w:val="Title"/>
-    <w:basedOn w:val="850"/>
-    <w:next w:val="850"/>
-    <w:link w:val="693"/>
+    <w:basedOn w:val="852"/>
+    <w:next w:val="852"/>
+    <w:link w:val="695"/>
     <w:uiPriority w:val="10"/>
     <w:qFormat/>
     <w:pPr>
@@ -875,20 +2107,20 @@
       <w:szCs w:val="48"/>
     </w:rPr>
   </w:style>
-  <w:style w:type="character" w:styleId="693">
+  <w:style w:type="character" w:styleId="695">
     <w:name w:val="Title Char"/>
-    <w:link w:val="692"/>
+    <w:link w:val="694"/>
     <w:uiPriority w:val="10"/>
     <w:rPr>
       <w:sz w:val="48"/>
       <w:szCs w:val="48"/>
     </w:rPr>
   </w:style>
-  <w:style w:type="paragraph" w:styleId="694">
+  <w:style w:type="paragraph" w:styleId="696">
     <w:name w:val="Subtitle"/>
-    <w:basedOn w:val="850"/>
-    <w:next w:val="850"/>
-    <w:link w:val="695"/>
+    <w:basedOn w:val="852"/>
+    <w:next w:val="852"/>
+    <w:link w:val="697"/>
     <w:uiPriority w:val="11"/>
     <w:qFormat/>
     <w:pPr>
@@ -899,20 +2131,20 @@
       <w:szCs w:val="24"/>
     </w:rPr>
   </w:style>
-  <w:style w:type="character" w:styleId="695">
+  <w:style w:type="character" w:styleId="697">
     <w:name w:val="Subtitle Char"/>
-    <w:link w:val="694"/>
+    <w:link w:val="696"/>
     <w:uiPriority w:val="11"/>
     <w:rPr>
       <w:sz w:val="24"/>
       <w:szCs w:val="24"/>
     </w:rPr>
   </w:style>
-  <w:style w:type="paragraph" w:styleId="696">
+  <w:style w:type="paragraph" w:styleId="698">
     <w:name w:val="Quote"/>
-    <w:basedOn w:val="850"/>
-    <w:next w:val="850"/>
-    <w:link w:val="697"/>
+    <w:basedOn w:val="852"/>
+    <w:next w:val="852"/>
+    <w:link w:val="699"/>
     <w:uiPriority w:val="29"/>
     <w:qFormat/>
     <w:pPr>
@@ -922,19 +2154,19 @@
       <w:i/>
     </w:rPr>
   </w:style>
-  <w:style w:type="character" w:styleId="697">
+  <w:style w:type="character" w:styleId="699">
     <w:name w:val="Quote Char"/>
-    <w:link w:val="696"/>
+    <w:link w:val="698"/>
     <w:uiPriority w:val="29"/>
     <w:rPr>
       <w:i/>
     </w:rPr>
   </w:style>
-  <w:style w:type="paragraph" w:styleId="698">
+  <w:style w:type="paragraph" w:styleId="700">
     <w:name w:val="Intense Quote"/>
-    <w:basedOn w:val="850"/>
-    <w:next w:val="850"/>
-    <w:link w:val="699"/>
+    <w:basedOn w:val="852"/>
+    <w:next w:val="852"/>
+    <w:link w:val="701"/>
     <w:uiPriority w:val="30"/>
     <w:qFormat/>
     <w:pPr>
@@ -952,18 +2184,18 @@
       <w:i/>
     </w:rPr>
   </w:style>
-  <w:style w:type="character" w:styleId="699">
+  <w:style w:type="character" w:styleId="701">
     <w:name w:val="Intense Quote Char"/>
-    <w:link w:val="698"/>
+    <w:link w:val="700"/>
     <w:uiPriority w:val="30"/>
     <w:rPr>
       <w:i/>
     </w:rPr>
   </w:style>
-  <w:style w:type="paragraph" w:styleId="700">
+  <w:style w:type="paragraph" w:styleId="702">
     <w:name w:val="Header"/>
-    <w:basedOn w:val="850"/>
-    <w:link w:val="701"/>
+    <w:basedOn w:val="852"/>
+    <w:link w:val="703"/>
     <w:uiPriority w:val="99"/>
     <w:unhideWhenUsed/>
     <w:pPr>
@@ -974,15 +2206,15 @@
       </w:tabs>
     </w:pPr>
   </w:style>
-  <w:style w:type="character" w:styleId="701">
+  <w:style w:type="character" w:styleId="703">
     <w:name w:val="Header Char"/>
-    <w:link w:val="700"/>
+    <w:link w:val="702"/>
     <w:uiPriority w:val="99"/>
   </w:style>
-  <w:style w:type="paragraph" w:styleId="702">
+  <w:style w:type="paragraph" w:styleId="704">
     <w:name w:val="Footer"/>
-    <w:basedOn w:val="850"/>
-    <w:link w:val="705"/>
+    <w:basedOn w:val="852"/>
+    <w:link w:val="707"/>
     <w:uiPriority w:val="99"/>
     <w:unhideWhenUsed/>
     <w:pPr>
@@ -993,15 +2225,15 @@
       </w:tabs>
     </w:pPr>
   </w:style>
-  <w:style w:type="character" w:styleId="703">
+  <w:style w:type="character" w:styleId="705">
     <w:name w:val="Footer Char"/>
-    <w:link w:val="702"/>
+    <w:link w:val="704"/>
     <w:uiPriority w:val="99"/>
   </w:style>
-  <w:style w:type="paragraph" w:styleId="704">
+  <w:style w:type="paragraph" w:styleId="706">
     <w:name w:val="Caption"/>
-    <w:basedOn w:val="850"/>
-    <w:next w:val="850"/>
+    <w:basedOn w:val="852"/>
+    <w:next w:val="852"/>
     <w:uiPriority w:val="35"/>
     <w:semiHidden/>
     <w:unhideWhenUsed/>
@@ -1017,15 +2249,15 @@
       <w:szCs w:val="18"/>
     </w:rPr>
   </w:style>
-  <w:style w:type="character" w:styleId="705">
+  <w:style w:type="character" w:styleId="707">
     <w:name w:val="Caption Char"/>
-    <w:basedOn w:val="704"/>
-    <w:link w:val="702"/>
+    <w:basedOn w:val="706"/>
+    <w:link w:val="704"/>
     <w:uiPriority w:val="99"/>
   </w:style>
-  <w:style w:type="table" w:styleId="706">
+  <w:style w:type="table" w:styleId="708">
     <w:name w:val="Table Grid"/>
-    <w:basedOn w:val="851"/>
+    <w:basedOn w:val="853"/>
     <w:uiPriority w:val="59"/>
     <w:pPr>
       <w:spacing w:after="0" w:line="240" w:lineRule="auto"/>
@@ -1048,9 +2280,9 @@
       </w:tblCellMar>
     </w:tblPr>
   </w:style>
-  <w:style w:type="table" w:styleId="707">
+  <w:style w:type="table" w:styleId="709">
     <w:name w:val="Table Grid Light"/>
-    <w:basedOn w:val="851"/>
+    <w:basedOn w:val="853"/>
     <w:uiPriority w:val="59"/>
     <w:pPr>
       <w:spacing w:after="0" w:line="240" w:lineRule="auto"/>
@@ -1073,9 +2305,9 @@
       </w:tblCellMar>
     </w:tblPr>
   </w:style>
-  <w:style w:type="table" w:styleId="708">
+  <w:style w:type="table" w:styleId="710">
     <w:name w:val="Plain Table 1"/>
-    <w:basedOn w:val="851"/>
+    <w:basedOn w:val="853"/>
     <w:uiPriority w:val="59"/>
     <w:pPr>
       <w:spacing w:after="0" w:line="240" w:lineRule="auto"/>
@@ -1140,9 +2372,9 @@
       </w:rPr>
     </w:tblStylePr>
   </w:style>
-  <w:style w:type="table" w:styleId="709">
+  <w:style w:type="table" w:styleId="711">
     <w:name w:val="Plain Table 2"/>
-    <w:basedOn w:val="851"/>
+    <w:basedOn w:val="853"/>
     <w:uiPriority w:val="59"/>
     <w:pPr>
       <w:spacing w:after="0" w:line="240" w:lineRule="auto"/>
@@ -1225,9 +2457,9 @@
       </w:rPr>
     </w:tblStylePr>
   </w:style>
-  <w:style w:type="table" w:styleId="710">
+  <w:style w:type="table" w:styleId="712">
     <w:name w:val="Plain Table 3"/>
-    <w:basedOn w:val="851"/>
+    <w:basedOn w:val="853"/>
     <w:uiPriority w:val="99"/>
     <w:pPr>
       <w:spacing w:after="0" w:line="240" w:lineRule="auto"/>
@@ -1302,9 +2534,9 @@
       </w:rPr>
     </w:tblStylePr>
   </w:style>
-  <w:style w:type="table" w:styleId="711">
+  <w:style w:type="table" w:styleId="713">
     <w:name w:val="Plain Table 4"/>
-    <w:basedOn w:val="851"/>
+    <w:basedOn w:val="853"/>
     <w:uiPriority w:val="99"/>
     <w:pPr>
       <w:spacing w:after="0" w:line="240" w:lineRule="auto"/>
@@ -1359,9 +2591,9 @@
       </w:rPr>
     </w:tblStylePr>
   </w:style>
-  <w:style w:type="table" w:styleId="712">
+  <w:style w:type="table" w:styleId="714">
     <w:name w:val="Plain Table 5"/>
-    <w:basedOn w:val="851"/>
+    <w:basedOn w:val="853"/>
     <w:uiPriority w:val="99"/>
     <w:pPr>
       <w:spacing w:after="0" w:line="240" w:lineRule="auto"/>
@@ -1447,9 +2679,9 @@
       </w:tcPr>
     </w:tblStylePr>
   </w:style>
-  <w:style w:type="table" w:styleId="713">
+  <w:style w:type="table" w:styleId="715">
     <w:name w:val="Grid Table 1 Light"/>
-    <w:basedOn w:val="851"/>
+    <w:basedOn w:val="853"/>
     <w:uiPriority w:val="99"/>
     <w:pPr>
       <w:spacing w:after="0" w:line="240" w:lineRule="auto"/>
@@ -1512,9 +2744,9 @@
       </w:rPr>
     </w:tblStylePr>
   </w:style>
-  <w:style w:type="table" w:styleId="714">
+  <w:style w:type="table" w:styleId="716">
     <w:name w:val="Grid Table 1 Light - Accent 1"/>
-    <w:basedOn w:val="851"/>
+    <w:basedOn w:val="853"/>
     <w:uiPriority w:val="99"/>
     <w:pPr>
       <w:spacing w:after="0" w:line="240" w:lineRule="auto"/>
@@ -1577,9 +2809,9 @@
       </w:rPr>
     </w:tblStylePr>
   </w:style>
-  <w:style w:type="table" w:styleId="715">
+  <w:style w:type="table" w:styleId="717">
     <w:name w:val="Grid Table 1 Light - Accent 2"/>
-    <w:basedOn w:val="851"/>
+    <w:basedOn w:val="853"/>
     <w:uiPriority w:val="99"/>
     <w:pPr>
       <w:spacing w:after="0" w:line="240" w:lineRule="auto"/>
@@ -1642,9 +2874,9 @@
       </w:rPr>
     </w:tblStylePr>
   </w:style>
-  <w:style w:type="table" w:styleId="716">
+  <w:style w:type="table" w:styleId="718">
     <w:name w:val="Grid Table 1 Light - Accent 3"/>
-    <w:basedOn w:val="851"/>
+    <w:basedOn w:val="853"/>
     <w:uiPriority w:val="99"/>
     <w:pPr>
       <w:spacing w:after="0" w:line="240" w:lineRule="auto"/>
@@ -1707,9 +2939,9 @@
       </w:rPr>
     </w:tblStylePr>
   </w:style>
-  <w:style w:type="table" w:styleId="717">
+  <w:style w:type="table" w:styleId="719">
     <w:name w:val="Grid Table 1 Light - Accent 4"/>
-    <w:basedOn w:val="851"/>
+    <w:basedOn w:val="853"/>
     <w:uiPriority w:val="99"/>
     <w:pPr>
       <w:spacing w:after="0" w:line="240" w:lineRule="auto"/>
@@ -1772,9 +3004,9 @@
       </w:rPr>
     </w:tblStylePr>
   </w:style>
-  <w:style w:type="table" w:styleId="718">
+  <w:style w:type="table" w:styleId="720">
     <w:name w:val="Grid Table 1 Light - Accent 5"/>
-    <w:basedOn w:val="851"/>
+    <w:basedOn w:val="853"/>
     <w:uiPriority w:val="99"/>
     <w:pPr>
       <w:spacing w:after="0" w:line="240" w:lineRule="auto"/>
@@ -1837,9 +3069,9 @@
       </w:rPr>
     </w:tblStylePr>
   </w:style>
-  <w:style w:type="table" w:styleId="719">
+  <w:style w:type="table" w:styleId="721">
     <w:name w:val="Grid Table 1 Light - Accent 6"/>
-    <w:basedOn w:val="851"/>
+    <w:basedOn w:val="853"/>
     <w:uiPriority w:val="99"/>
     <w:pPr>
       <w:spacing w:after="0" w:line="240" w:lineRule="auto"/>
@@ -1902,9 +3134,9 @@
       </w:rPr>
     </w:tblStylePr>
   </w:style>
-  <w:style w:type="table" w:styleId="720">
+  <w:style w:type="table" w:styleId="722">
     <w:name w:val="Grid Table 2"/>
-    <w:basedOn w:val="851"/>
+    <w:basedOn w:val="853"/>
     <w:uiPriority w:val="99"/>
     <w:pPr>
       <w:spacing w:after="0" w:line="240" w:lineRule="auto"/>
@@ -1982,9 +3214,9 @@
       </w:tcPr>
     </w:tblStylePr>
   </w:style>
-  <w:style w:type="table" w:styleId="721">
+  <w:style w:type="table" w:styleId="723">
     <w:name w:val="Grid Table 2 - Accent 1"/>
-    <w:basedOn w:val="851"/>
+    <w:basedOn w:val="853"/>
     <w:uiPriority w:val="99"/>
     <w:pPr>
       <w:spacing w:after="0" w:line="240" w:lineRule="auto"/>
@@ -2062,9 +3294,9 @@
       </w:tcPr>
     </w:tblStylePr>
   </w:style>
-  <w:style w:type="table" w:styleId="722">
+  <w:style w:type="table" w:styleId="724">
     <w:name w:val="Grid Table 2 - Accent 2"/>
-    <w:basedOn w:val="851"/>
+    <w:basedOn w:val="853"/>
     <w:uiPriority w:val="99"/>
     <w:pPr>
       <w:spacing w:after="0" w:line="240" w:lineRule="auto"/>
@@ -2142,9 +3374,9 @@
       </w:tcPr>
     </w:tblStylePr>
   </w:style>
-  <w:style w:type="table" w:styleId="723">
+  <w:style w:type="table" w:styleId="725">
     <w:name w:val="Grid Table 2 - Accent 3"/>
-    <w:basedOn w:val="851"/>
+    <w:basedOn w:val="853"/>
     <w:uiPriority w:val="99"/>
     <w:pPr>
       <w:spacing w:after="0" w:line="240" w:lineRule="auto"/>
@@ -2222,9 +3454,9 @@
       </w:tcPr>
     </w:tblStylePr>
   </w:style>
-  <w:style w:type="table" w:styleId="724">
+  <w:style w:type="table" w:styleId="726">
     <w:name w:val="Grid Table 2 - Accent 4"/>
-    <w:basedOn w:val="851"/>
+    <w:basedOn w:val="853"/>
     <w:uiPriority w:val="99"/>
     <w:pPr>
       <w:spacing w:after="0" w:line="240" w:lineRule="auto"/>
@@ -2302,9 +3534,9 @@
       </w:tcPr>
     </w:tblStylePr>
   </w:style>
-  <w:style w:type="table" w:styleId="725">
+  <w:style w:type="table" w:styleId="727">
     <w:name w:val="Grid Table 2 - Accent 5"/>
-    <w:basedOn w:val="851"/>
+    <w:basedOn w:val="853"/>
     <w:uiPriority w:val="99"/>
     <w:pPr>
       <w:spacing w:after="0" w:line="240" w:lineRule="auto"/>
@@ -2382,9 +3614,9 @@
       </w:tcPr>
     </w:tblStylePr>
   </w:style>
-  <w:style w:type="table" w:styleId="726">
+  <w:style w:type="table" w:styleId="728">
     <w:name w:val="Grid Table 2 - Accent 6"/>
-    <w:basedOn w:val="851"/>
+    <w:basedOn w:val="853"/>
     <w:uiPriority w:val="99"/>
     <w:pPr>
       <w:spacing w:after="0" w:line="240" w:lineRule="auto"/>
@@ -2462,9 +3694,9 @@
       </w:tcPr>
     </w:tblStylePr>
   </w:style>
-  <w:style w:type="table" w:styleId="727">
+  <w:style w:type="table" w:styleId="729">
     <w:name w:val="Grid Table 3"/>
-    <w:basedOn w:val="851"/>
+    <w:basedOn w:val="853"/>
     <w:uiPriority w:val="99"/>
     <w:pPr>
       <w:spacing w:after="0" w:line="240" w:lineRule="auto"/>
@@ -2563,9 +3795,9 @@
       </w:tcPr>
     </w:tblStylePr>
   </w:style>
-  <w:style w:type="table" w:styleId="728">
+  <w:style w:type="table" w:styleId="730">
     <w:name w:val="Grid Table 3 - Accent 1"/>
-    <w:basedOn w:val="851"/>
+    <w:basedOn w:val="853"/>
     <w:uiPriority w:val="99"/>
     <w:pPr>
       <w:spacing w:after="0" w:line="240" w:lineRule="auto"/>
@@ -2664,9 +3896,9 @@
       </w:tcPr>
     </w:tblStylePr>
   </w:style>
-  <w:style w:type="table" w:styleId="729">
+  <w:style w:type="table" w:styleId="731">
     <w:name w:val="Grid Table 3 - Accent 2"/>
-    <w:basedOn w:val="851"/>
+    <w:basedOn w:val="853"/>
     <w:uiPriority w:val="99"/>
     <w:pPr>
       <w:spacing w:after="0" w:line="240" w:lineRule="auto"/>
@@ -2765,9 +3997,9 @@
       </w:tcPr>
     </w:tblStylePr>
   </w:style>
-  <w:style w:type="table" w:styleId="730">
+  <w:style w:type="table" w:styleId="732">
     <w:name w:val="Grid Table 3 - Accent 3"/>
-    <w:basedOn w:val="851"/>
+    <w:basedOn w:val="853"/>
     <w:uiPriority w:val="99"/>
     <w:pPr>
       <w:spacing w:after="0" w:line="240" w:lineRule="auto"/>
@@ -2866,9 +4098,9 @@
       </w:tcPr>
     </w:tblStylePr>
   </w:style>
-  <w:style w:type="table" w:styleId="731">
+  <w:style w:type="table" w:styleId="733">
     <w:name w:val="Grid Table 3 - Accent 4"/>
-    <w:basedOn w:val="851"/>
+    <w:basedOn w:val="853"/>
     <w:uiPriority w:val="99"/>
     <w:pPr>
       <w:spacing w:after="0" w:line="240" w:lineRule="auto"/>
@@ -2967,9 +4199,9 @@
       </w:tcPr>
     </w:tblStylePr>
   </w:style>
-  <w:style w:type="table" w:styleId="732">
+  <w:style w:type="table" w:styleId="734">
     <w:name w:val="Grid Table 3 - Accent 5"/>
-    <w:basedOn w:val="851"/>
+    <w:basedOn w:val="853"/>
     <w:uiPriority w:val="99"/>
     <w:pPr>
       <w:spacing w:after="0" w:line="240" w:lineRule="auto"/>
@@ -3068,9 +4300,9 @@
       </w:tcPr>
     </w:tblStylePr>
   </w:style>
-  <w:style w:type="table" w:styleId="733">
+  <w:style w:type="table" w:styleId="735">
     <w:name w:val="Grid Table 3 - Accent 6"/>
-    <w:basedOn w:val="851"/>
+    <w:basedOn w:val="853"/>
     <w:uiPriority w:val="99"/>
     <w:pPr>
       <w:spacing w:after="0" w:line="240" w:lineRule="auto"/>
@@ -3169,9 +4401,9 @@
       </w:tcPr>
     </w:tblStylePr>
   </w:style>
-  <w:style w:type="table" w:styleId="734">
+  <w:style w:type="table" w:styleId="736">
     <w:name w:val="Grid Table 4"/>
-    <w:basedOn w:val="851"/>
+    <w:basedOn w:val="853"/>
     <w:uiPriority w:val="59"/>
     <w:pPr>
       <w:spacing w:after="0" w:line="240" w:lineRule="auto"/>
@@ -3250,9 +4482,9 @@
       </w:tcPr>
     </w:tblStylePr>
   </w:style>
-  <w:style w:type="table" w:styleId="735">
+  <w:style w:type="table" w:styleId="737">
     <w:name w:val="Grid Table 4 - Accent 1"/>
-    <w:basedOn w:val="851"/>
+    <w:basedOn w:val="853"/>
     <w:uiPriority w:val="59"/>
     <w:pPr>
       <w:spacing w:after="0" w:line="240" w:lineRule="auto"/>
@@ -3331,9 +4563,9 @@
       </w:tcPr>
     </w:tblStylePr>
   </w:style>
-  <w:style w:type="table" w:styleId="736">
+  <w:style w:type="table" w:styleId="738">
     <w:name w:val="Grid Table 4 - Accent 2"/>
-    <w:basedOn w:val="851"/>
+    <w:basedOn w:val="853"/>
     <w:uiPriority w:val="59"/>
     <w:pPr>
       <w:spacing w:after="0" w:line="240" w:lineRule="auto"/>
@@ -3412,9 +4644,9 @@
       </w:tcPr>
     </w:tblStylePr>
   </w:style>
-  <w:style w:type="table" w:styleId="737">
+  <w:style w:type="table" w:styleId="739">
     <w:name w:val="Grid Table 4 - Accent 3"/>
-    <w:basedOn w:val="851"/>
+    <w:basedOn w:val="853"/>
     <w:uiPriority w:val="59"/>
     <w:pPr>
       <w:spacing w:after="0" w:line="240" w:lineRule="auto"/>
@@ -3493,9 +4725,9 @@
       </w:tcPr>
     </w:tblStylePr>
   </w:style>
-  <w:style w:type="table" w:styleId="738">
+  <w:style w:type="table" w:styleId="740">
     <w:name w:val="Grid Table 4 - Accent 4"/>
-    <w:basedOn w:val="851"/>
+    <w:basedOn w:val="853"/>
     <w:uiPriority w:val="59"/>
     <w:pPr>
       <w:spacing w:after="0" w:line="240" w:lineRule="auto"/>
@@ -3574,9 +4806,9 @@
       </w:tcPr>
     </w:tblStylePr>
   </w:style>
-  <w:style w:type="table" w:styleId="739">
+  <w:style w:type="table" w:styleId="741">
     <w:name w:val="Grid Table 4 - Accent 5"/>
-    <w:basedOn w:val="851"/>
+    <w:basedOn w:val="853"/>
     <w:uiPriority w:val="59"/>
     <w:pPr>
       <w:spacing w:after="0" w:line="240" w:lineRule="auto"/>
@@ -3655,9 +4887,9 @@
       </w:tcPr>
     </w:tblStylePr>
   </w:style>
-  <w:style w:type="table" w:styleId="740">
+  <w:style w:type="table" w:styleId="742">
     <w:name w:val="Grid Table 4 - Accent 6"/>
-    <w:basedOn w:val="851"/>
+    <w:basedOn w:val="853"/>
     <w:uiPriority w:val="59"/>
     <w:pPr>
       <w:spacing w:after="0" w:line="240" w:lineRule="auto"/>
@@ -3736,9 +4968,9 @@
       </w:tcPr>
     </w:tblStylePr>
   </w:style>
-  <w:style w:type="table" w:styleId="741">
+  <w:style w:type="table" w:styleId="743">
     <w:name w:val="Grid Table 5 Dark"/>
-    <w:basedOn w:val="851"/>
+    <w:basedOn w:val="853"/>
     <w:uiPriority w:val="99"/>
     <w:pPr>
       <w:spacing w:after="0" w:line="240" w:lineRule="auto"/>
@@ -3815,9 +5047,9 @@
       </w:tcPr>
     </w:tblStylePr>
   </w:style>
-  <w:style w:type="table" w:styleId="742">
+  <w:style w:type="table" w:styleId="744">
     <w:name w:val="Grid Table 5 Dark- Accent 1"/>
-    <w:basedOn w:val="851"/>
+    <w:basedOn w:val="853"/>
     <w:uiPriority w:val="99"/>
     <w:pPr>
       <w:spacing w:after="0" w:line="240" w:lineRule="auto"/>
@@ -3894,9 +5126,9 @@
       </w:tcPr>
     </w:tblStylePr>
   </w:style>
-  <w:style w:type="table" w:styleId="743">
+  <w:style w:type="table" w:styleId="745">
     <w:name w:val="Grid Table 5 Dark - Accent 2"/>
-    <w:basedOn w:val="851"/>
+    <w:basedOn w:val="853"/>
     <w:uiPriority w:val="99"/>
     <w:pPr>
       <w:spacing w:after="0" w:line="240" w:lineRule="auto"/>
@@ -3973,9 +5205,9 @@
       </w:tcPr>
     </w:tblStylePr>
   </w:style>
-  <w:style w:type="table" w:styleId="744">
+  <w:style w:type="table" w:styleId="746">
     <w:name w:val="Grid Table 5 Dark - Accent 3"/>
-    <w:basedOn w:val="851"/>
+    <w:basedOn w:val="853"/>
     <w:uiPriority w:val="99"/>
     <w:pPr>
       <w:spacing w:after="0" w:line="240" w:lineRule="auto"/>
@@ -4052,9 +5284,9 @@
       </w:tcPr>
     </w:tblStylePr>
   </w:style>
-  <w:style w:type="table" w:styleId="745">
+  <w:style w:type="table" w:styleId="747">
     <w:name w:val="Grid Table 5 Dark- Accent 4"/>
-    <w:basedOn w:val="851"/>
+    <w:basedOn w:val="853"/>
     <w:uiPriority w:val="99"/>
     <w:pPr>
       <w:spacing w:after="0" w:line="240" w:lineRule="auto"/>
@@ -4131,9 +5363,9 @@
       </w:tcPr>
     </w:tblStylePr>
   </w:style>
-  <w:style w:type="table" w:styleId="746">
+  <w:style w:type="table" w:styleId="748">
     <w:name w:val="Grid Table 5 Dark - Accent 5"/>
-    <w:basedOn w:val="851"/>
+    <w:basedOn w:val="853"/>
     <w:uiPriority w:val="99"/>
     <w:pPr>
       <w:spacing w:after="0" w:line="240" w:lineRule="auto"/>
@@ -4210,9 +5442,9 @@
       </w:tcPr>
     </w:tblStylePr>
   </w:style>
-  <w:style w:type="table" w:styleId="747">
+  <w:style w:type="table" w:styleId="749">
     <w:name w:val="Grid Table 5 Dark - Accent 6"/>
-    <w:basedOn w:val="851"/>
+    <w:basedOn w:val="853"/>
     <w:uiPriority w:val="99"/>
     <w:pPr>
       <w:spacing w:after="0" w:line="240" w:lineRule="auto"/>
@@ -4289,9 +5521,9 @@
       </w:tcPr>
     </w:tblStylePr>
   </w:style>
-  <w:style w:type="table" w:styleId="748">
+  <w:style w:type="table" w:styleId="750">
     <w:name w:val="Grid Table 6 Colorful"/>
-    <w:basedOn w:val="851"/>
+    <w:basedOn w:val="853"/>
     <w:uiPriority w:val="99"/>
     <w:pPr>
       <w:spacing w:after="0" w:line="240" w:lineRule="auto"/>
@@ -4368,9 +5600,9 @@
       </w:rPr>
     </w:tblStylePr>
   </w:style>
-  <w:style w:type="table" w:styleId="749">
+  <w:style w:type="table" w:styleId="751">
     <w:name w:val="Grid Table 6 Colorful - Accent 1"/>
-    <w:basedOn w:val="851"/>
+    <w:basedOn w:val="853"/>
     <w:uiPriority w:val="99"/>
     <w:pPr>
       <w:spacing w:after="0" w:line="240" w:lineRule="auto"/>
@@ -4447,9 +5679,9 @@
       </w:rPr>
     </w:tblStylePr>
   </w:style>
-  <w:style w:type="table" w:styleId="750">
+  <w:style w:type="table" w:styleId="752">
     <w:name w:val="Grid Table 6 Colorful - Accent 2"/>
-    <w:basedOn w:val="851"/>
+    <w:basedOn w:val="853"/>
     <w:uiPriority w:val="99"/>
     <w:pPr>
       <w:spacing w:after="0" w:line="240" w:lineRule="auto"/>
@@ -4526,9 +5758,9 @@
       </w:rPr>
     </w:tblStylePr>
   </w:style>
-  <w:style w:type="table" w:styleId="751">
+  <w:style w:type="table" w:styleId="753">
     <w:name w:val="Grid Table 6 Colorful - Accent 3"/>
-    <w:basedOn w:val="851"/>
+    <w:basedOn w:val="853"/>
     <w:uiPriority w:val="99"/>
     <w:pPr>
       <w:spacing w:after="0" w:line="240" w:lineRule="auto"/>
@@ -4605,9 +5837,9 @@
       </w:rPr>
     </w:tblStylePr>
   </w:style>
-  <w:style w:type="table" w:styleId="752">
+  <w:style w:type="table" w:styleId="754">
     <w:name w:val="Grid Table 6 Colorful - Accent 4"/>
-    <w:basedOn w:val="851"/>
+    <w:basedOn w:val="853"/>
     <w:uiPriority w:val="99"/>
     <w:pPr>
       <w:spacing w:after="0" w:line="240" w:lineRule="auto"/>
@@ -4684,9 +5916,9 @@
       </w:rPr>
     </w:tblStylePr>
   </w:style>
-  <w:style w:type="table" w:styleId="753">
+  <w:style w:type="table" w:styleId="755">
     <w:name w:val="Grid Table 6 Colorful - Accent 5"/>
-    <w:basedOn w:val="851"/>
+    <w:basedOn w:val="853"/>
     <w:uiPriority w:val="99"/>
     <w:pPr>
       <w:spacing w:after="0" w:line="240" w:lineRule="auto"/>
@@ -4763,9 +5995,9 @@
       </w:rPr>
     </w:tblStylePr>
   </w:style>
-  <w:style w:type="table" w:styleId="754">
+  <w:style w:type="table" w:styleId="756">
     <w:name w:val="Grid Table 6 Colorful - Accent 6"/>
-    <w:basedOn w:val="851"/>
+    <w:basedOn w:val="853"/>
     <w:uiPriority w:val="99"/>
     <w:pPr>
       <w:spacing w:after="0" w:line="240" w:lineRule="auto"/>
@@ -4842,9 +6074,9 @@
       </w:rPr>
     </w:tblStylePr>
   </w:style>
-  <w:style w:type="table" w:styleId="755">
+  <w:style w:type="table" w:styleId="757">
     <w:name w:val="Grid Table 7 Colorful"/>
-    <w:basedOn w:val="851"/>
+    <w:basedOn w:val="853"/>
     <w:uiPriority w:val="99"/>
     <w:pPr>
       <w:spacing w:after="0" w:line="240" w:lineRule="auto"/>
@@ -4954,9 +6186,9 @@
       </w:tcPr>
     </w:tblStylePr>
   </w:style>
-  <w:style w:type="table" w:styleId="756">
+  <w:style w:type="table" w:styleId="758">
     <w:name w:val="Grid Table 7 Colorful - Accent 1"/>
-    <w:basedOn w:val="851"/>
+    <w:basedOn w:val="853"/>
     <w:uiPriority w:val="99"/>
     <w:pPr>
       <w:spacing w:after="0" w:line="240" w:lineRule="auto"/>
@@ -5066,9 +6298,9 @@
       </w:tcPr>
     </w:tblStylePr>
   </w:style>
-  <w:style w:type="table" w:styleId="757">
+  <w:style w:type="table" w:styleId="759">
     <w:name w:val="Grid Table 7 Colorful - Accent 2"/>
-    <w:basedOn w:val="851"/>
+    <w:basedOn w:val="853"/>
     <w:uiPriority w:val="99"/>
     <w:pPr>
       <w:spacing w:after="0" w:line="240" w:lineRule="auto"/>
@@ -5178,9 +6410,9 @@
       </w:tcPr>
     </w:tblStylePr>
   </w:style>
-  <w:style w:type="table" w:styleId="758">
+  <w:style w:type="table" w:styleId="760">
     <w:name w:val="Grid Table 7 Colorful - Accent 3"/>
-    <w:basedOn w:val="851"/>
+    <w:basedOn w:val="853"/>
     <w:uiPriority w:val="99"/>
     <w:pPr>
       <w:spacing w:after="0" w:line="240" w:lineRule="auto"/>
@@ -5290,9 +6522,9 @@
       </w:tcPr>
     </w:tblStylePr>
   </w:style>
-  <w:style w:type="table" w:styleId="759">
+  <w:style w:type="table" w:styleId="761">
     <w:name w:val="Grid Table 7 Colorful - Accent 4"/>
-    <w:basedOn w:val="851"/>
+    <w:basedOn w:val="853"/>
     <w:uiPriority w:val="99"/>
     <w:pPr>
       <w:spacing w:after="0" w:line="240" w:lineRule="auto"/>
@@ -5402,9 +6634,9 @@
       </w:tcPr>
     </w:tblStylePr>
   </w:style>
-  <w:style w:type="table" w:styleId="760">
+  <w:style w:type="table" w:styleId="762">
     <w:name w:val="Grid Table 7 Colorful - Accent 5"/>
-    <w:basedOn w:val="851"/>
+    <w:basedOn w:val="853"/>
     <w:uiPriority w:val="99"/>
     <w:pPr>
       <w:spacing w:after="0" w:line="240" w:lineRule="auto"/>
@@ -5514,9 +6746,9 @@
       </w:tcPr>
     </w:tblStylePr>
   </w:style>
-  <w:style w:type="table" w:styleId="761">
+  <w:style w:type="table" w:styleId="763">
     <w:name w:val="Grid Table 7 Colorful - Accent 6"/>
-    <w:basedOn w:val="851"/>
+    <w:basedOn w:val="853"/>
     <w:uiPriority w:val="99"/>
     <w:pPr>
       <w:spacing w:after="0" w:line="240" w:lineRule="auto"/>
@@ -5626,9 +6858,9 @@
       </w:tcPr>
     </w:tblStylePr>
   </w:style>
-  <w:style w:type="table" w:styleId="762">
+  <w:style w:type="table" w:styleId="764">
     <w:name w:val="List Table 1 Light"/>
-    <w:basedOn w:val="851"/>
+    <w:basedOn w:val="853"/>
     <w:uiPriority w:val="99"/>
     <w:pPr>
       <w:spacing w:after="0" w:line="240" w:lineRule="auto"/>
@@ -5689,9 +6921,9 @@
       </w:tcPr>
     </w:tblStylePr>
   </w:style>
-  <w:style w:type="table" w:styleId="763">
+  <w:style w:type="table" w:styleId="765">
     <w:name w:val="List Table 1 Light - Accent 1"/>
-    <w:basedOn w:val="851"/>
+    <w:basedOn w:val="853"/>
     <w:uiPriority w:val="99"/>
     <w:pPr>
       <w:spacing w:after="0" w:line="240" w:lineRule="auto"/>
@@ -5752,9 +6984,9 @@
       </w:tcPr>
     </w:tblStylePr>
   </w:style>
-  <w:style w:type="table" w:styleId="764">
+  <w:style w:type="table" w:styleId="766">
     <w:name w:val="List Table 1 Light - Accent 2"/>
-    <w:basedOn w:val="851"/>
+    <w:basedOn w:val="853"/>
     <w:uiPriority w:val="99"/>
     <w:pPr>
       <w:spacing w:after="0" w:line="240" w:lineRule="auto"/>
@@ -5815,9 +7047,9 @@
       </w:tcPr>
     </w:tblStylePr>
   </w:style>
-  <w:style w:type="table" w:styleId="765">
+  <w:style w:type="table" w:styleId="767">
     <w:name w:val="List Table 1 Light - Accent 3"/>
-    <w:basedOn w:val="851"/>
+    <w:basedOn w:val="853"/>
     <w:uiPriority w:val="99"/>
     <w:pPr>
       <w:spacing w:after="0" w:line="240" w:lineRule="auto"/>
@@ -5878,9 +7110,9 @@
       </w:tcPr>
     </w:tblStylePr>
   </w:style>
-  <w:style w:type="table" w:styleId="766">
+  <w:style w:type="table" w:styleId="768">
     <w:name w:val="List Table 1 Light - Accent 4"/>
-    <w:basedOn w:val="851"/>
+    <w:basedOn w:val="853"/>
     <w:uiPriority w:val="99"/>
     <w:pPr>
       <w:spacing w:after="0" w:line="240" w:lineRule="auto"/>
@@ -5941,9 +7173,9 @@
       </w:tcPr>
     </w:tblStylePr>
   </w:style>
-  <w:style w:type="table" w:styleId="767">
+  <w:style w:type="table" w:styleId="769">
     <w:name w:val="List Table 1 Light - Accent 5"/>
-    <w:basedOn w:val="851"/>
+    <w:basedOn w:val="853"/>
     <w:uiPriority w:val="99"/>
     <w:pPr>
       <w:spacing w:after="0" w:line="240" w:lineRule="auto"/>
@@ -6004,9 +7236,9 @@
       </w:tcPr>
     </w:tblStylePr>
   </w:style>
-  <w:style w:type="table" w:styleId="768">
+  <w:style w:type="table" w:styleId="770">
     <w:name w:val="List Table 1 Light - Accent 6"/>
-    <w:basedOn w:val="851"/>
+    <w:basedOn w:val="853"/>
     <w:uiPriority w:val="99"/>
     <w:pPr>
       <w:spacing w:after="0" w:line="240" w:lineRule="auto"/>
@@ -6067,9 +7299,9 @@
       </w:tcPr>
     </w:tblStylePr>
   </w:style>
-  <w:style w:type="table" w:styleId="769">
+  <w:style w:type="table" w:styleId="771">
     <w:name w:val="List Table 2"/>
-    <w:basedOn w:val="851"/>
+    <w:basedOn w:val="853"/>
     <w:uiPriority w:val="99"/>
     <w:pPr>
       <w:spacing w:after="0" w:line="240" w:lineRule="auto"/>
@@ -6153,9 +7385,9 @@
       </w:tcPr>
     </w:tblStylePr>
   </w:style>
-  <w:style w:type="table" w:styleId="770">
+  <w:style w:type="table" w:styleId="772">
     <w:name w:val="List Table 2 - Accent 1"/>
-    <w:basedOn w:val="851"/>
+    <w:basedOn w:val="853"/>
     <w:uiPriority w:val="99"/>
     <w:pPr>
       <w:spacing w:after="0" w:line="240" w:lineRule="auto"/>
@@ -6239,9 +7471,9 @@
       </w:tcPr>
     </w:tblStylePr>
   </w:style>
-  <w:style w:type="table" w:styleId="771">
+  <w:style w:type="table" w:styleId="773">
     <w:name w:val="List Table 2 - Accent 2"/>
-    <w:basedOn w:val="851"/>
+    <w:basedOn w:val="853"/>
     <w:uiPriority w:val="99"/>
     <w:pPr>
       <w:spacing w:after="0" w:line="240" w:lineRule="auto"/>
@@ -6325,9 +7557,9 @@
       </w:tcPr>
     </w:tblStylePr>
   </w:style>
-  <w:style w:type="table" w:styleId="772">
+  <w:style w:type="table" w:styleId="774">
     <w:name w:val="List Table 2 - Accent 3"/>
-    <w:basedOn w:val="851"/>
+    <w:basedOn w:val="853"/>
     <w:uiPriority w:val="99"/>
     <w:pPr>
       <w:spacing w:after="0" w:line="240" w:lineRule="auto"/>
@@ -6411,9 +7643,9 @@
       </w:tcPr>
     </w:tblStylePr>
   </w:style>
-  <w:style w:type="table" w:styleId="773">
+  <w:style w:type="table" w:styleId="775">
     <w:name w:val="List Table 2 - Accent 4"/>
-    <w:basedOn w:val="851"/>
+    <w:basedOn w:val="853"/>
     <w:uiPriority w:val="99"/>
     <w:pPr>
       <w:spacing w:after="0" w:line="240" w:lineRule="auto"/>
@@ -6497,9 +7729,9 @@
       </w:tcPr>
     </w:tblStylePr>
   </w:style>
-  <w:style w:type="table" w:styleId="774">
+  <w:style w:type="table" w:styleId="776">
     <w:name w:val="List Table 2 - Accent 5"/>
-    <w:basedOn w:val="851"/>
+    <w:basedOn w:val="853"/>
     <w:uiPriority w:val="99"/>
     <w:pPr>
       <w:spacing w:after="0" w:line="240" w:lineRule="auto"/>
@@ -6583,9 +7815,9 @@
       </w:tcPr>
     </w:tblStylePr>
   </w:style>
-  <w:style w:type="table" w:styleId="775">
+  <w:style w:type="table" w:styleId="777">
     <w:name w:val="List Table 2 - Accent 6"/>
-    <w:basedOn w:val="851"/>
+    <w:basedOn w:val="853"/>
     <w:uiPriority w:val="99"/>
     <w:pPr>
       <w:spacing w:after="0" w:line="240" w:lineRule="auto"/>
@@ -6669,9 +7901,9 @@
       </w:tcPr>
     </w:tblStylePr>
   </w:style>
-  <w:style w:type="table" w:styleId="776">
+  <w:style w:type="table" w:styleId="778">
     <w:name w:val="List Table 3"/>
-    <w:basedOn w:val="851"/>
+    <w:basedOn w:val="853"/>
     <w:uiPriority w:val="99"/>
     <w:pPr>
       <w:spacing w:after="0" w:line="240" w:lineRule="auto"/>
@@ -6743,9 +7975,9 @@
       </w:rPr>
     </w:tblStylePr>
   </w:style>
-  <w:style w:type="table" w:styleId="777">
+  <w:style w:type="table" w:styleId="779">
     <w:name w:val="List Table 3 - Accent 1"/>
-    <w:basedOn w:val="851"/>
+    <w:basedOn w:val="853"/>
     <w:uiPriority w:val="99"/>
     <w:pPr>
       <w:spacing w:after="0" w:line="240" w:lineRule="auto"/>
@@ -6817,9 +8049,9 @@
       </w:rPr>
     </w:tblStylePr>
   </w:style>
-  <w:style w:type="table" w:styleId="778">
+  <w:style w:type="table" w:styleId="780">
     <w:name w:val="List Table 3 - Accent 2"/>
-    <w:basedOn w:val="851"/>
+    <w:basedOn w:val="853"/>
     <w:uiPriority w:val="99"/>
     <w:pPr>
       <w:spacing w:after="0" w:line="240" w:lineRule="auto"/>
@@ -6891,9 +8123,9 @@
       </w:rPr>
     </w:tblStylePr>
   </w:style>
-  <w:style w:type="table" w:styleId="779">
+  <w:style w:type="table" w:styleId="781">
     <w:name w:val="List Table 3 - Accent 3"/>
-    <w:basedOn w:val="851"/>
+    <w:basedOn w:val="853"/>
     <w:uiPriority w:val="99"/>
     <w:pPr>
       <w:spacing w:after="0" w:line="240" w:lineRule="auto"/>
@@ -6965,9 +8197,9 @@
       </w:rPr>
     </w:tblStylePr>
   </w:style>
-  <w:style w:type="table" w:styleId="780">
+  <w:style w:type="table" w:styleId="782">
     <w:name w:val="List Table 3 - Accent 4"/>
-    <w:basedOn w:val="851"/>
+    <w:basedOn w:val="853"/>
     <w:uiPriority w:val="99"/>
     <w:pPr>
       <w:spacing w:after="0" w:line="240" w:lineRule="auto"/>
@@ -7039,9 +8271,9 @@
       </w:rPr>
     </w:tblStylePr>
   </w:style>
-  <w:style w:type="table" w:styleId="781">
+  <w:style w:type="table" w:styleId="783">
     <w:name w:val="List Table 3 - Accent 5"/>
-    <w:basedOn w:val="851"/>
+    <w:basedOn w:val="853"/>
     <w:uiPriority w:val="99"/>
     <w:pPr>
       <w:spacing w:after="0" w:line="240" w:lineRule="auto"/>
@@ -7113,9 +8345,9 @@
       </w:rPr>
     </w:tblStylePr>
   </w:style>
-  <w:style w:type="table" w:styleId="782">
+  <w:style w:type="table" w:styleId="784">
     <w:name w:val="List Table 3 - Accent 6"/>
-    <w:basedOn w:val="851"/>
+    <w:basedOn w:val="853"/>
     <w:uiPriority w:val="99"/>
     <w:pPr>
       <w:spacing w:after="0" w:line="240" w:lineRule="auto"/>
@@ -7187,9 +8419,9 @@
       </w:rPr>
     </w:tblStylePr>
   </w:style>
-  <w:style w:type="table" w:styleId="783">
+  <w:style w:type="table" w:styleId="785">
     <w:name w:val="List Table 4"/>
-    <w:basedOn w:val="851"/>
+    <w:basedOn w:val="853"/>
     <w:uiPriority w:val="99"/>
     <w:pPr>
       <w:spacing w:after="0" w:line="240" w:lineRule="auto"/>
@@ -7256,9 +8488,9 @@
       </w:rPr>
     </w:tblStylePr>
   </w:style>
-  <w:style w:type="table" w:styleId="784">
+  <w:style w:type="table" w:styleId="786">
     <w:name w:val="List Table 4 - Accent 1"/>
-    <w:basedOn w:val="851"/>
+    <w:basedOn w:val="853"/>
     <w:uiPriority w:val="99"/>
     <w:pPr>
       <w:spacing w:after="0" w:line="240" w:lineRule="auto"/>
@@ -7325,9 +8557,9 @@
       </w:rPr>
     </w:tblStylePr>
   </w:style>
-  <w:style w:type="table" w:styleId="785">
+  <w:style w:type="table" w:styleId="787">
     <w:name w:val="List Table 4 - Accent 2"/>
-    <w:basedOn w:val="851"/>
+    <w:basedOn w:val="853"/>
     <w:uiPriority w:val="99"/>
     <w:pPr>
       <w:spacing w:after="0" w:line="240" w:lineRule="auto"/>
@@ -7394,9 +8626,9 @@
       </w:rPr>
     </w:tblStylePr>
   </w:style>
-  <w:style w:type="table" w:styleId="786">
+  <w:style w:type="table" w:styleId="788">
     <w:name w:val="List Table 4 - Accent 3"/>
-    <w:basedOn w:val="851"/>
+    <w:basedOn w:val="853"/>
     <w:uiPriority w:val="99"/>
     <w:pPr>
       <w:spacing w:after="0" w:line="240" w:lineRule="auto"/>
@@ -7463,9 +8695,9 @@
       </w:rPr>
     </w:tblStylePr>
   </w:style>
-  <w:style w:type="table" w:styleId="787">
+  <w:style w:type="table" w:styleId="789">
     <w:name w:val="List Table 4 - Accent 4"/>
-    <w:basedOn w:val="851"/>
+    <w:basedOn w:val="853"/>
     <w:uiPriority w:val="99"/>
     <w:pPr>
       <w:spacing w:after="0" w:line="240" w:lineRule="auto"/>
@@ -7532,9 +8764,9 @@
       </w:rPr>
     </w:tblStylePr>
   </w:style>
-  <w:style w:type="table" w:styleId="788">
+  <w:style w:type="table" w:styleId="790">
     <w:name w:val="List Table 4 - Accent 5"/>
-    <w:basedOn w:val="851"/>
+    <w:basedOn w:val="853"/>
     <w:uiPriority w:val="99"/>
     <w:pPr>
       <w:spacing w:after="0" w:line="240" w:lineRule="auto"/>
@@ -7601,9 +8833,9 @@
       </w:rPr>
     </w:tblStylePr>
   </w:style>
-  <w:style w:type="table" w:styleId="789">
+  <w:style w:type="table" w:styleId="791">
     <w:name w:val="List Table 4 - Accent 6"/>
-    <w:basedOn w:val="851"/>
+    <w:basedOn w:val="853"/>
     <w:uiPriority w:val="99"/>
     <w:pPr>
       <w:spacing w:after="0" w:line="240" w:lineRule="auto"/>
@@ -7670,9 +8902,9 @@
       </w:rPr>
     </w:tblStylePr>
   </w:style>
-  <w:style w:type="table" w:styleId="790">
+  <w:style w:type="table" w:styleId="792">
     <w:name w:val="List Table 5 Dark"/>
-    <w:basedOn w:val="851"/>
+    <w:basedOn w:val="853"/>
     <w:uiPriority w:val="99"/>
     <w:pPr>
       <w:spacing w:after="0" w:line="240" w:lineRule="auto"/>
@@ -7777,9 +9009,9 @@
       </w:rPr>
     </w:tblStylePr>
   </w:style>
-  <w:style w:type="table" w:styleId="791">
+  <w:style w:type="table" w:styleId="793">
     <w:name w:val="List Table 5 Dark - Accent 1"/>
-    <w:basedOn w:val="851"/>
+    <w:basedOn w:val="853"/>
     <w:uiPriority w:val="99"/>
     <w:pPr>
       <w:spacing w:after="0" w:line="240" w:lineRule="auto"/>
@@ -7884,9 +9116,9 @@
       </w:rPr>
     </w:tblStylePr>
   </w:style>
-  <w:style w:type="table" w:styleId="792">
+  <w:style w:type="table" w:styleId="794">
     <w:name w:val="List Table 5 Dark - Accent 2"/>
-    <w:basedOn w:val="851"/>
+    <w:basedOn w:val="853"/>
     <w:uiPriority w:val="99"/>
     <w:pPr>
       <w:spacing w:after="0" w:line="240" w:lineRule="auto"/>
@@ -7991,9 +9223,9 @@
       </w:rPr>
     </w:tblStylePr>
   </w:style>
-  <w:style w:type="table" w:styleId="793">
+  <w:style w:type="table" w:styleId="795">
     <w:name w:val="List Table 5 Dark - Accent 3"/>
-    <w:basedOn w:val="851"/>
+    <w:basedOn w:val="853"/>
     <w:uiPriority w:val="99"/>
     <w:pPr>
       <w:spacing w:after="0" w:line="240" w:lineRule="auto"/>
@@ -8098,9 +9330,9 @@
       </w:rPr>
     </w:tblStylePr>
   </w:style>
-  <w:style w:type="table" w:styleId="794">
+  <w:style w:type="table" w:styleId="796">
     <w:name w:val="List Table 5 Dark - Accent 4"/>
-    <w:basedOn w:val="851"/>
+    <w:basedOn w:val="853"/>
     <w:uiPriority w:val="99"/>
     <w:pPr>
       <w:spacing w:after="0" w:line="240" w:lineRule="auto"/>
@@ -8205,9 +9437,9 @@
       </w:rPr>
     </w:tblStylePr>
   </w:style>
-  <w:style w:type="table" w:styleId="795">
+  <w:style w:type="table" w:styleId="797">
     <w:name w:val="List Table 5 Dark - Accent 5"/>
-    <w:basedOn w:val="851"/>
+    <w:basedOn w:val="853"/>
     <w:uiPriority w:val="99"/>
     <w:pPr>
       <w:spacing w:after="0" w:line="240" w:lineRule="auto"/>
@@ -8312,9 +9544,9 @@
       </w:rPr>
     </w:tblStylePr>
   </w:style>
-  <w:style w:type="table" w:styleId="796">
+  <w:style w:type="table" w:styleId="798">
     <w:name w:val="List Table 5 Dark - Accent 6"/>
-    <w:basedOn w:val="851"/>
+    <w:basedOn w:val="853"/>
     <w:uiPriority w:val="99"/>
     <w:pPr>
       <w:spacing w:after="0" w:line="240" w:lineRule="auto"/>
@@ -8419,9 +9651,9 @@
       </w:rPr>
     </w:tblStylePr>
   </w:style>
-  <w:style w:type="table" w:styleId="797">
+  <w:style w:type="table" w:styleId="799">
     <w:name w:val="List Table 6 Colorful"/>
-    <w:basedOn w:val="851"/>
+    <w:basedOn w:val="853"/>
     <w:uiPriority w:val="99"/>
     <w:pPr>
       <w:spacing w:after="0" w:line="240" w:lineRule="auto"/>
@@ -8492,9 +9724,9 @@
       </w:tcPr>
     </w:tblStylePr>
   </w:style>
-  <w:style w:type="table" w:styleId="798">
+  <w:style w:type="table" w:styleId="800">
     <w:name w:val="List Table 6 Colorful - Accent 1"/>
-    <w:basedOn w:val="851"/>
+    <w:basedOn w:val="853"/>
     <w:uiPriority w:val="99"/>
     <w:pPr>
       <w:spacing w:after="0" w:line="240" w:lineRule="auto"/>
@@ -8565,9 +9797,9 @@
       </w:tcPr>
     </w:tblStylePr>
   </w:style>
-  <w:style w:type="table" w:styleId="799">
+  <w:style w:type="table" w:styleId="801">
     <w:name w:val="List Table 6 Colorful - Accent 2"/>
-    <w:basedOn w:val="851"/>
+    <w:basedOn w:val="853"/>
     <w:uiPriority w:val="99"/>
     <w:pPr>
       <w:spacing w:after="0" w:line="240" w:lineRule="auto"/>
@@ -8638,9 +9870,9 @@
       </w:tcPr>
     </w:tblStylePr>
   </w:style>
-  <w:style w:type="table" w:styleId="800">
+  <w:style w:type="table" w:styleId="802">
     <w:name w:val="List Table 6 Colorful - Accent 3"/>
-    <w:basedOn w:val="851"/>
+    <w:basedOn w:val="853"/>
     <w:uiPriority w:val="99"/>
     <w:pPr>
       <w:spacing w:after="0" w:line="240" w:lineRule="auto"/>
@@ -8711,9 +9943,9 @@
       </w:tcPr>
     </w:tblStylePr>
   </w:style>
-  <w:style w:type="table" w:styleId="801">
+  <w:style w:type="table" w:styleId="803">
     <w:name w:val="List Table 6 Colorful - Accent 4"/>
-    <w:basedOn w:val="851"/>
+    <w:basedOn w:val="853"/>
     <w:uiPriority w:val="99"/>
     <w:pPr>
       <w:spacing w:after="0" w:line="240" w:lineRule="auto"/>
@@ -8784,9 +10016,9 @@
       </w:tcPr>
     </w:tblStylePr>
   </w:style>
-  <w:style w:type="table" w:styleId="802">
+  <w:style w:type="table" w:styleId="804">
     <w:name w:val="List Table 6 Colorful - Accent 5"/>
-    <w:basedOn w:val="851"/>
+    <w:basedOn w:val="853"/>
     <w:uiPriority w:val="99"/>
     <w:pPr>
       <w:spacing w:after="0" w:line="240" w:lineRule="auto"/>
@@ -8857,9 +10089,9 @@
       </w:tcPr>
     </w:tblStylePr>
   </w:style>
-  <w:style w:type="table" w:styleId="803">
+  <w:style w:type="table" w:styleId="805">
     <w:name w:val="List Table 6 Colorful - Accent 6"/>
-    <w:basedOn w:val="851"/>
+    <w:basedOn w:val="853"/>
     <w:uiPriority w:val="99"/>
     <w:pPr>
       <w:spacing w:after="0" w:line="240" w:lineRule="auto"/>
@@ -8930,9 +10162,9 @@
       </w:tcPr>
     </w:tblStylePr>
   </w:style>
-  <w:style w:type="table" w:styleId="804">
+  <w:style w:type="table" w:styleId="806">
     <w:name w:val="List Table 7 Colorful"/>
-    <w:basedOn w:val="851"/>
+    <w:basedOn w:val="853"/>
     <w:uiPriority w:val="99"/>
     <w:pPr>
       <w:spacing w:after="0" w:line="240" w:lineRule="auto"/>
@@ -9046,9 +10278,9 @@
       </w:rPr>
     </w:tblStylePr>
   </w:style>
-  <w:style w:type="table" w:styleId="805">
+  <w:style w:type="table" w:styleId="807">
     <w:name w:val="List Table 7 Colorful - Accent 1"/>
-    <w:basedOn w:val="851"/>
+    <w:basedOn w:val="853"/>
     <w:uiPriority w:val="99"/>
     <w:pPr>
       <w:spacing w:after="0" w:line="240" w:lineRule="auto"/>
@@ -9162,9 +10394,9 @@
       </w:rPr>
     </w:tblStylePr>
   </w:style>
-  <w:style w:type="table" w:styleId="806">
+  <w:style w:type="table" w:styleId="808">
     <w:name w:val="List Table 7 Colorful - Accent 2"/>
-    <w:basedOn w:val="851"/>
+    <w:basedOn w:val="853"/>
     <w:uiPriority w:val="99"/>
     <w:pPr>
       <w:spacing w:after="0" w:line="240" w:lineRule="auto"/>
@@ -9278,9 +10510,9 @@
       </w:rPr>
     </w:tblStylePr>
   </w:style>
-  <w:style w:type="table" w:styleId="807">
+  <w:style w:type="table" w:styleId="809">
     <w:name w:val="List Table 7 Colorful - Accent 3"/>
-    <w:basedOn w:val="851"/>
+    <w:basedOn w:val="853"/>
     <w:uiPriority w:val="99"/>
     <w:pPr>
       <w:spacing w:after="0" w:line="240" w:lineRule="auto"/>
@@ -9394,9 +10626,9 @@
       </w:rPr>
     </w:tblStylePr>
   </w:style>
-  <w:style w:type="table" w:styleId="808">
+  <w:style w:type="table" w:styleId="810">
     <w:name w:val="List Table 7 Colorful - Accent 4"/>
-    <w:basedOn w:val="851"/>
+    <w:basedOn w:val="853"/>
     <w:uiPriority w:val="99"/>
     <w:pPr>
       <w:spacing w:after="0" w:line="240" w:lineRule="auto"/>
@@ -9510,9 +10742,9 @@
       </w:rPr>
     </w:tblStylePr>
   </w:style>
-  <w:style w:type="table" w:styleId="809">
+  <w:style w:type="table" w:styleId="811">
     <w:name w:val="List Table 7 Colorful - Accent 5"/>
-    <w:basedOn w:val="851"/>
+    <w:basedOn w:val="853"/>
     <w:uiPriority w:val="99"/>
     <w:pPr>
       <w:spacing w:after="0" w:line="240" w:lineRule="auto"/>
@@ -9626,9 +10858,9 @@
       </w:rPr>
     </w:tblStylePr>
   </w:style>
-  <w:style w:type="table" w:styleId="810">
+  <w:style w:type="table" w:styleId="812">
     <w:name w:val="List Table 7 Colorful - Accent 6"/>
-    <w:basedOn w:val="851"/>
+    <w:basedOn w:val="853"/>
     <w:uiPriority w:val="99"/>
     <w:pPr>
       <w:spacing w:after="0" w:line="240" w:lineRule="auto"/>
@@ -9742,9 +10974,9 @@
       </w:rPr>
     </w:tblStylePr>
   </w:style>
-  <w:style w:type="table" w:styleId="811">
+  <w:style w:type="table" w:styleId="813">
     <w:name w:val="Lined - Accent"/>
-    <w:basedOn w:val="851"/>
+    <w:basedOn w:val="853"/>
     <w:uiPriority w:val="99"/>
     <w:pPr>
       <w:spacing w:after="0" w:line="240" w:lineRule="auto"/>
@@ -9832,9 +11064,9 @@
       </w:tcPr>
     </w:tblStylePr>
   </w:style>
-  <w:style w:type="table" w:styleId="812">
+  <w:style w:type="table" w:styleId="814">
     <w:name w:val="Lined - Accent 1"/>
-    <w:basedOn w:val="851"/>
+    <w:basedOn w:val="853"/>
     <w:uiPriority w:val="99"/>
     <w:pPr>
       <w:spacing w:after="0" w:line="240" w:lineRule="auto"/>
@@ -9922,9 +11154,9 @@
       </w:tcPr>
     </w:tblStylePr>
   </w:style>
-  <w:style w:type="table" w:styleId="813">
+  <w:style w:type="table" w:styleId="815">
     <w:name w:val="Lined - Accent 2"/>
-    <w:basedOn w:val="851"/>
+    <w:basedOn w:val="853"/>
     <w:uiPriority w:val="99"/>
     <w:pPr>
       <w:spacing w:after="0" w:line="240" w:lineRule="auto"/>
@@ -10012,9 +11244,9 @@
       </w:tcPr>
     </w:tblStylePr>
   </w:style>
-  <w:style w:type="table" w:styleId="814">
+  <w:style w:type="table" w:styleId="816">
     <w:name w:val="Lined - Accent 3"/>
-    <w:basedOn w:val="851"/>
+    <w:basedOn w:val="853"/>
     <w:uiPriority w:val="99"/>
     <w:pPr>
       <w:spacing w:after="0" w:line="240" w:lineRule="auto"/>
@@ -10102,9 +11334,9 @@
       </w:tcPr>
     </w:tblStylePr>
   </w:style>
-  <w:style w:type="table" w:styleId="815">
+  <w:style w:type="table" w:styleId="817">
     <w:name w:val="Lined - Accent 4"/>
-    <w:basedOn w:val="851"/>
+    <w:basedOn w:val="853"/>
     <w:uiPriority w:val="99"/>
     <w:pPr>
       <w:spacing w:after="0" w:line="240" w:lineRule="auto"/>
@@ -10192,9 +11424,9 @@
       </w:tcPr>
     </w:tblStylePr>
   </w:style>
-  <w:style w:type="table" w:styleId="816">
+  <w:style w:type="table" w:styleId="818">
     <w:name w:val="Lined - Accent 5"/>
-    <w:basedOn w:val="851"/>
+    <w:basedOn w:val="853"/>
     <w:uiPriority w:val="99"/>
     <w:pPr>
       <w:spacing w:after="0" w:line="240" w:lineRule="auto"/>
@@ -10282,9 +11514,9 @@
       </w:tcPr>
     </w:tblStylePr>
   </w:style>
-  <w:style w:type="table" w:styleId="817">
+  <w:style w:type="table" w:styleId="819">
     <w:name w:val="Lined - Accent 6"/>
-    <w:basedOn w:val="851"/>
+    <w:basedOn w:val="853"/>
     <w:uiPriority w:val="99"/>
     <w:pPr>
       <w:spacing w:after="0" w:line="240" w:lineRule="auto"/>
@@ -10372,9 +11604,9 @@
       </w:tcPr>
     </w:tblStylePr>
   </w:style>
-  <w:style w:type="table" w:styleId="818">
+  <w:style w:type="table" w:styleId="820">
     <w:name w:val="Bordered &amp; Lined - Accent"/>
-    <w:basedOn w:val="851"/>
+    <w:basedOn w:val="853"/>
     <w:uiPriority w:val="99"/>
     <w:pPr>
       <w:spacing w:after="0" w:line="240" w:lineRule="auto"/>
@@ -10470,9 +11702,9 @@
       </w:tcPr>
     </w:tblStylePr>
   </w:style>
-  <w:style w:type="table" w:styleId="819">
+  <w:style w:type="table" w:styleId="821">
     <w:name w:val="Bordered &amp; Lined - Accent 1"/>
-    <w:basedOn w:val="851"/>
+    <w:basedOn w:val="853"/>
     <w:uiPriority w:val="99"/>
     <w:pPr>
       <w:spacing w:after="0" w:line="240" w:lineRule="auto"/>
@@ -10568,9 +11800,9 @@
       </w:tcPr>
     </w:tblStylePr>
   </w:style>
-  <w:style w:type="table" w:styleId="820">
+  <w:style w:type="table" w:styleId="822">
     <w:name w:val="Bordered &amp; Lined - Accent 2"/>
-    <w:basedOn w:val="851"/>
+    <w:basedOn w:val="853"/>
     <w:uiPriority w:val="99"/>
     <w:pPr>
       <w:spacing w:after="0" w:line="240" w:lineRule="auto"/>
@@ -10666,9 +11898,9 @@
       </w:tcPr>
     </w:tblStylePr>
   </w:style>
-  <w:style w:type="table" w:styleId="821">
+  <w:style w:type="table" w:styleId="823">
     <w:name w:val="Bordered &amp; Lined - Accent 3"/>
-    <w:basedOn w:val="851"/>
+    <w:basedOn w:val="853"/>
     <w:uiPriority w:val="99"/>
     <w:pPr>
       <w:spacing w:after="0" w:line="240" w:lineRule="auto"/>
@@ -10764,9 +11996,9 @@
       </w:tcPr>
     </w:tblStylePr>
   </w:style>
-  <w:style w:type="table" w:styleId="822">
+  <w:style w:type="table" w:styleId="824">
     <w:name w:val="Bordered &amp; Lined - Accent 4"/>
-    <w:basedOn w:val="851"/>
+    <w:basedOn w:val="853"/>
     <w:uiPriority w:val="99"/>
     <w:pPr>
       <w:spacing w:after="0" w:line="240" w:lineRule="auto"/>
@@ -10862,9 +12094,9 @@
       </w:tcPr>
     </w:tblStylePr>
   </w:style>
-  <w:style w:type="table" w:styleId="823">
+  <w:style w:type="table" w:styleId="825">
     <w:name w:val="Bordered &amp; Lined - Accent 5"/>
-    <w:basedOn w:val="851"/>
+    <w:basedOn w:val="853"/>
     <w:uiPriority w:val="99"/>
     <w:pPr>
       <w:spacing w:after="0" w:line="240" w:lineRule="auto"/>
@@ -10960,9 +12192,9 @@
       </w:tcPr>
     </w:tblStylePr>
   </w:style>
-  <w:style w:type="table" w:styleId="824">
+  <w:style w:type="table" w:styleId="826">
     <w:name w:val="Bordered &amp; Lined - Accent 6"/>
-    <w:basedOn w:val="851"/>
+    <w:basedOn w:val="853"/>
     <w:uiPriority w:val="99"/>
     <w:pPr>
       <w:spacing w:after="0" w:line="240" w:lineRule="auto"/>
@@ -11058,9 +12290,9 @@
       </w:tcPr>
     </w:tblStylePr>
   </w:style>
-  <w:style w:type="table" w:styleId="825">
+  <w:style w:type="table" w:styleId="827">
     <w:name w:val="Bordered"/>
-    <w:basedOn w:val="851"/>
+    <w:basedOn w:val="853"/>
     <w:uiPriority w:val="99"/>
     <w:pPr>
       <w:spacing w:after="0" w:line="240" w:lineRule="auto"/>
@@ -11137,9 +12369,9 @@
       </w:tcPr>
     </w:tblStylePr>
   </w:style>
-  <w:style w:type="table" w:styleId="826">
+  <w:style w:type="table" w:styleId="828">
     <w:name w:val="Bordered - Accent 1"/>
-    <w:basedOn w:val="851"/>
+    <w:basedOn w:val="853"/>
     <w:uiPriority w:val="99"/>
     <w:pPr>
       <w:spacing w:after="0" w:line="240" w:lineRule="auto"/>
@@ -11216,9 +12448,9 @@
       </w:tcPr>
     </w:tblStylePr>
   </w:style>
-  <w:style w:type="table" w:styleId="827">
+  <w:style w:type="table" w:styleId="829">
     <w:name w:val="Bordered - Accent 2"/>
-    <w:basedOn w:val="851"/>
+    <w:basedOn w:val="853"/>
     <w:uiPriority w:val="99"/>
     <w:pPr>
       <w:spacing w:after="0" w:line="240" w:lineRule="auto"/>
@@ -11295,9 +12527,9 @@
       </w:tcPr>
     </w:tblStylePr>
   </w:style>
-  <w:style w:type="table" w:styleId="828">
+  <w:style w:type="table" w:styleId="830">
     <w:name w:val="Bordered - Accent 3"/>
-    <w:basedOn w:val="851"/>
+    <w:basedOn w:val="853"/>
     <w:uiPriority w:val="99"/>
     <w:pPr>
       <w:spacing w:after="0" w:line="240" w:lineRule="auto"/>
@@ -11374,9 +12606,9 @@
       </w:tcPr>
     </w:tblStylePr>
   </w:style>
-  <w:style w:type="table" w:styleId="829">
+  <w:style w:type="table" w:styleId="831">
     <w:name w:val="Bordered - Accent 4"/>
-    <w:basedOn w:val="851"/>
+    <w:basedOn w:val="853"/>
     <w:uiPriority w:val="99"/>
     <w:pPr>
       <w:spacing w:after="0" w:line="240" w:lineRule="auto"/>
@@ -11453,9 +12685,9 @@
       </w:tcPr>
     </w:tblStylePr>
   </w:style>
-  <w:style w:type="table" w:styleId="830">
+  <w:style w:type="table" w:styleId="832">
     <w:name w:val="Bordered - Accent 5"/>
-    <w:basedOn w:val="851"/>
+    <w:basedOn w:val="853"/>
     <w:uiPriority w:val="99"/>
     <w:pPr>
       <w:spacing w:after="0" w:line="240" w:lineRule="auto"/>
@@ -11532,9 +12764,9 @@
       </w:tcPr>
     </w:tblStylePr>
   </w:style>
-  <w:style w:type="table" w:styleId="831">
+  <w:style w:type="table" w:styleId="833">
     <w:name w:val="Bordered - Accent 6"/>
-    <w:basedOn w:val="851"/>
+    <w:basedOn w:val="853"/>
     <w:uiPriority w:val="99"/>
     <w:pPr>
       <w:spacing w:after="0" w:line="240" w:lineRule="auto"/>
@@ -11611,7 +12843,7 @@
       </w:tcPr>
     </w:tblStylePr>
   </w:style>
-  <w:style w:type="character" w:styleId="832">
+  <w:style w:type="character" w:styleId="834">
     <w:name w:val="Hyperlink"/>
     <w:uiPriority w:val="99"/>
     <w:unhideWhenUsed/>
@@ -11620,10 +12852,10 @@
       <w:u w:val="single"/>
     </w:rPr>
   </w:style>
-  <w:style w:type="paragraph" w:styleId="833">
+  <w:style w:type="paragraph" w:styleId="835">
     <w:name w:val="footnote text"/>
-    <w:basedOn w:val="850"/>
-    <w:link w:val="834"/>
+    <w:basedOn w:val="852"/>
+    <w:link w:val="836"/>
     <w:uiPriority w:val="99"/>
     <w:semiHidden/>
     <w:unhideWhenUsed/>
@@ -11634,15 +12866,15 @@
       <w:sz w:val="18"/>
     </w:rPr>
   </w:style>
-  <w:style w:type="character" w:styleId="834">
+  <w:style w:type="character" w:styleId="836">
     <w:name w:val="Footnote Text Char"/>
-    <w:link w:val="833"/>
+    <w:link w:val="835"/>
     <w:uiPriority w:val="99"/>
     <w:rPr>
       <w:sz w:val="18"/>
     </w:rPr>
   </w:style>
-  <w:style w:type="character" w:styleId="835">
+  <w:style w:type="character" w:styleId="837">
     <w:name w:val="footnote reference"/>
     <w:uiPriority w:val="99"/>
     <w:unhideWhenUsed/>
@@ -11650,10 +12882,10 @@
       <w:vertAlign w:val="superscript"/>
     </w:rPr>
   </w:style>
-  <w:style w:type="paragraph" w:styleId="836">
+  <w:style w:type="paragraph" w:styleId="838">
     <w:name w:val="endnote text"/>
-    <w:basedOn w:val="850"/>
-    <w:link w:val="837"/>
+    <w:basedOn w:val="852"/>
+    <w:link w:val="839"/>
     <w:uiPriority w:val="99"/>
     <w:semiHidden/>
     <w:unhideWhenUsed/>
@@ -11664,15 +12896,15 @@
       <w:sz w:val="20"/>
     </w:rPr>
   </w:style>
-  <w:style w:type="character" w:styleId="837">
+  <w:style w:type="character" w:styleId="839">
     <w:name w:val="Endnote Text Char"/>
-    <w:link w:val="836"/>
+    <w:link w:val="838"/>
     <w:uiPriority w:val="99"/>
     <w:rPr>
       <w:sz w:val="20"/>
     </w:rPr>
   </w:style>
-  <w:style w:type="character" w:styleId="838">
+  <w:style w:type="character" w:styleId="840">
     <w:name w:val="endnote reference"/>
     <w:uiPriority w:val="99"/>
     <w:semiHidden/>
@@ -11681,10 +12913,10 @@
       <w:vertAlign w:val="superscript"/>
     </w:rPr>
   </w:style>
-  <w:style w:type="paragraph" w:styleId="839">
+  <w:style w:type="paragraph" w:styleId="841">
     <w:name w:val="toc 1"/>
-    <w:basedOn w:val="850"/>
-    <w:next w:val="850"/>
+    <w:basedOn w:val="852"/>
+    <w:next w:val="852"/>
     <w:uiPriority w:val="39"/>
     <w:unhideWhenUsed/>
     <w:pPr>
@@ -11692,10 +12924,10 @@
       <w:spacing w:after="57"/>
     </w:pPr>
   </w:style>
-  <w:style w:type="paragraph" w:styleId="840">
+  <w:style w:type="paragraph" w:styleId="842">
     <w:name w:val="toc 2"/>
-    <w:basedOn w:val="850"/>
-    <w:next w:val="850"/>
+    <w:basedOn w:val="852"/>
+    <w:next w:val="852"/>
     <w:uiPriority w:val="39"/>
     <w:unhideWhenUsed/>
     <w:pPr>
@@ -11703,10 +12935,10 @@
       <w:spacing w:after="57"/>
     </w:pPr>
   </w:style>
-  <w:style w:type="paragraph" w:styleId="841">
+  <w:style w:type="paragraph" w:styleId="843">
     <w:name w:val="toc 3"/>
-    <w:basedOn w:val="850"/>
-    <w:next w:val="850"/>
+    <w:basedOn w:val="852"/>
+    <w:next w:val="852"/>
     <w:uiPriority w:val="39"/>
     <w:unhideWhenUsed/>
     <w:pPr>
@@ -11714,10 +12946,10 @@
       <w:spacing w:after="57"/>
     </w:pPr>
   </w:style>
-  <w:style w:type="paragraph" w:styleId="842">
+  <w:style w:type="paragraph" w:styleId="844">
     <w:name w:val="toc 4"/>
-    <w:basedOn w:val="850"/>
-    <w:next w:val="850"/>
+    <w:basedOn w:val="852"/>
+    <w:next w:val="852"/>
     <w:uiPriority w:val="39"/>
     <w:unhideWhenUsed/>
     <w:pPr>
@@ -11725,10 +12957,10 @@
       <w:spacing w:after="57"/>
     </w:pPr>
   </w:style>
-  <w:style w:type="paragraph" w:styleId="843">
+  <w:style w:type="paragraph" w:styleId="845">
     <w:name w:val="toc 5"/>
-    <w:basedOn w:val="850"/>
-    <w:next w:val="850"/>
+    <w:basedOn w:val="852"/>
+    <w:next w:val="852"/>
     <w:uiPriority w:val="39"/>
     <w:unhideWhenUsed/>
     <w:pPr>
@@ -11736,10 +12968,10 @@
       <w:spacing w:after="57"/>
     </w:pPr>
   </w:style>
-  <w:style w:type="paragraph" w:styleId="844">
+  <w:style w:type="paragraph" w:styleId="846">
     <w:name w:val="toc 6"/>
-    <w:basedOn w:val="850"/>
-    <w:next w:val="850"/>
+    <w:basedOn w:val="852"/>
+    <w:next w:val="852"/>
     <w:uiPriority w:val="39"/>
     <w:unhideWhenUsed/>
     <w:pPr>
@@ -11747,10 +12979,10 @@
       <w:spacing w:after="57"/>
     </w:pPr>
   </w:style>
-  <w:style w:type="paragraph" w:styleId="845">
+  <w:style w:type="paragraph" w:styleId="847">
     <w:name w:val="toc 7"/>
-    <w:basedOn w:val="850"/>
-    <w:next w:val="850"/>
+    <w:basedOn w:val="852"/>
+    <w:next w:val="852"/>
     <w:uiPriority w:val="39"/>
     <w:unhideWhenUsed/>
     <w:pPr>
@@ -11758,10 +12990,10 @@
       <w:spacing w:after="57"/>
     </w:pPr>
   </w:style>
-  <w:style w:type="paragraph" w:styleId="846">
+  <w:style w:type="paragraph" w:styleId="848">
     <w:name w:val="toc 8"/>
-    <w:basedOn w:val="850"/>
-    <w:next w:val="850"/>
+    <w:basedOn w:val="852"/>
+    <w:next w:val="852"/>
     <w:uiPriority w:val="39"/>
     <w:unhideWhenUsed/>
     <w:pPr>
@@ -11769,10 +13001,10 @@
       <w:spacing w:after="57"/>
     </w:pPr>
   </w:style>
-  <w:style w:type="paragraph" w:styleId="847">
+  <w:style w:type="paragraph" w:styleId="849">
     <w:name w:val="toc 9"/>
-    <w:basedOn w:val="850"/>
-    <w:next w:val="850"/>
+    <w:basedOn w:val="852"/>
+    <w:next w:val="852"/>
     <w:uiPriority w:val="39"/>
     <w:unhideWhenUsed/>
     <w:pPr>
@@ -11780,26 +13012,26 @@
       <w:spacing w:after="57"/>
     </w:pPr>
   </w:style>
-  <w:style w:type="paragraph" w:styleId="848">
+  <w:style w:type="paragraph" w:styleId="850">
     <w:name w:val="TOC Heading"/>
     <w:uiPriority w:val="39"/>
     <w:unhideWhenUsed/>
   </w:style>
-  <w:style w:type="paragraph" w:styleId="849">
+  <w:style w:type="paragraph" w:styleId="851">
     <w:name w:val="table of figures"/>
-    <w:basedOn w:val="850"/>
-    <w:next w:val="850"/>
+    <w:basedOn w:val="852"/>
+    <w:next w:val="852"/>
     <w:uiPriority w:val="99"/>
     <w:unhideWhenUsed/>
     <w:pPr>
       <w:spacing w:after="0" w:afterAutospacing="0"/>
     </w:pPr>
   </w:style>
-  <w:style w:type="paragraph" w:styleId="850" w:default="1">
+  <w:style w:type="paragraph" w:styleId="852" w:default="1">
     <w:name w:val="Normal"/>
     <w:qFormat/>
   </w:style>
-  <w:style w:type="table" w:styleId="851" w:default="1">
+  <w:style w:type="table" w:styleId="853" w:default="1">
     <w:name w:val="Normal Table"/>
     <w:uiPriority w:val="99"/>
     <w:semiHidden/>
@@ -11814,24 +13046,24 @@
       </w:tblCellMar>
     </w:tblPr>
   </w:style>
-  <w:style w:type="numbering" w:styleId="852" w:default="1">
+  <w:style w:type="numbering" w:styleId="854" w:default="1">
     <w:name w:val="No List"/>
     <w:uiPriority w:val="99"/>
     <w:semiHidden/>
     <w:unhideWhenUsed/>
   </w:style>
-  <w:style w:type="paragraph" w:styleId="853">
+  <w:style w:type="paragraph" w:styleId="855">
     <w:name w:val="No Spacing"/>
-    <w:basedOn w:val="850"/>
+    <w:basedOn w:val="852"/>
     <w:uiPriority w:val="1"/>
     <w:qFormat/>
     <w:pPr>
       <w:spacing w:after="0" w:line="240" w:lineRule="auto"/>
     </w:pPr>
   </w:style>
-  <w:style w:type="paragraph" w:styleId="854">
+  <w:style w:type="paragraph" w:styleId="856">
     <w:name w:val="List Paragraph"/>
-    <w:basedOn w:val="850"/>
+    <w:basedOn w:val="852"/>
     <w:uiPriority w:val="34"/>
     <w:qFormat/>
     <w:pPr>
@@ -11839,7 +13071,7 @@
       <w:ind w:left="720"/>
     </w:pPr>
   </w:style>
-  <w:style w:type="character" w:styleId="855" w:default="1">
+  <w:style w:type="character" w:styleId="857" w:default="1">
     <w:name w:val="Default Paragraph Font"/>
     <w:uiPriority w:val="1"/>
     <w:semiHidden/>

</xml_diff>